<commit_message>
All log using account_name
sms and voice call
</commit_message>
<xml_diff>
--- a/Documentation/Functional Requirements SMS Application_REVIEWED.docx
+++ b/Documentation/Functional Requirements SMS Application_REVIEWED.docx
@@ -266,13 +266,7 @@
         <w:rPr>
           <w:rFonts w:asciiTheme="majorHAnsi" w:hAnsiTheme="majorHAnsi"/>
         </w:rPr>
-        <w:t>.</w:t>
-      </w:r>
-      <w:r>
-        <w:rPr>
-          <w:rFonts w:asciiTheme="majorHAnsi" w:hAnsiTheme="majorHAnsi"/>
-        </w:rPr>
-        <w:t xml:space="preserve"> </w:t>
+        <w:t xml:space="preserve">. </w:t>
       </w:r>
       <w:r>
         <w:rPr>
@@ -947,19 +941,33 @@
       </w:r>
     </w:p>
     <w:p>
+      <w:pPr>
+        <w:rPr>
+          <w:lang w:val="id-ID"/>
+        </w:rPr>
+      </w:pPr>
       <w:r>
         <w:rPr>
           <w:rFonts w:asciiTheme="majorHAnsi" w:hAnsiTheme="majorHAnsi"/>
           <w:b/>
           <w:color w:val="002060"/>
-        </w:rPr>
-        <w:t>NOT YET.</w:t>
-      </w:r>
-      <w:r>
-        <w:rPr>
-          <w:rFonts w:asciiTheme="majorHAnsi" w:hAnsiTheme="majorHAnsi"/>
+          <w:lang w:val="id-ID"/>
+        </w:rPr>
+        <w:t>PARTIAL</w:t>
+      </w:r>
+      <w:r>
+        <w:rPr>
+          <w:rFonts w:asciiTheme="majorHAnsi" w:hAnsiTheme="majorHAnsi"/>
+          <w:b/>
           <w:color w:val="002060"/>
         </w:rPr>
+        <w:t>.</w:t>
+      </w:r>
+      <w:r>
+        <w:rPr>
+          <w:rFonts w:asciiTheme="majorHAnsi" w:hAnsiTheme="majorHAnsi"/>
+          <w:color w:val="002060"/>
+        </w:rPr>
         <w:t xml:space="preserve"> Just </w:t>
       </w:r>
       <w:r>
@@ -968,6 +976,21 @@
           <w:color w:val="002060"/>
         </w:rPr>
         <w:t>see this, I was thought that the Windows Event Viewer already suitted for this features. Will confirm you first whether we still need it to complement Windows Event Viewer.</w:t>
+      </w:r>
+      <w:r>
+        <w:rPr>
+          <w:rFonts w:asciiTheme="majorHAnsi" w:hAnsiTheme="majorHAnsi"/>
+          <w:color w:val="002060"/>
+        </w:rPr>
+        <w:br/>
+      </w:r>
+      <w:r>
+        <w:rPr>
+          <w:rFonts w:asciiTheme="majorHAnsi" w:hAnsiTheme="majorHAnsi"/>
+          <w:color w:val="002060"/>
+          <w:lang w:val="id-ID"/>
+        </w:rPr>
+        <w:t>DECISION : Remove Windows Event Viewer, replace with MySQL Log, as it offer more robust log reviewing</w:t>
       </w:r>
       <w:bookmarkStart w:id="0" w:name="_GoBack"/>
       <w:bookmarkEnd w:id="0"/>
@@ -991,6 +1014,21 @@
           <w:rFonts w:asciiTheme="majorHAnsi" w:hAnsiTheme="majorHAnsi"/>
         </w:rPr>
         <w:t>Form to allow review of logs</w:t>
+      </w:r>
+      <w:r>
+        <w:rPr>
+          <w:rFonts w:asciiTheme="majorHAnsi" w:hAnsiTheme="majorHAnsi"/>
+          <w:lang w:val="id-ID"/>
+        </w:rPr>
+        <w:t xml:space="preserve"> </w:t>
+      </w:r>
+      <w:r>
+        <w:rPr>
+          <w:rFonts w:asciiTheme="majorHAnsi" w:hAnsiTheme="majorHAnsi"/>
+          <w:b/>
+          <w:lang w:val="id-ID"/>
+        </w:rPr>
+        <w:t>DONE</w:t>
       </w:r>
     </w:p>
     <w:p>

</xml_diff>

<commit_message>
using starttime filter, still need to ..
.. use leading zeros
</commit_message>
<xml_diff>
--- a/Documentation/Functional Requirements SMS Application_REVIEWED.docx
+++ b/Documentation/Functional Requirements SMS Application_REVIEWED.docx
@@ -124,8 +124,16 @@
         <w:rPr>
           <w:rFonts w:asciiTheme="majorHAnsi" w:hAnsiTheme="majorHAnsi"/>
         </w:rPr>
-        <w:t>At startup</w:t>
-      </w:r>
+        <w:t xml:space="preserve">At </w:t>
+      </w:r>
+      <w:proofErr w:type="spellStart"/>
+      <w:r>
+        <w:rPr>
+          <w:rFonts w:asciiTheme="majorHAnsi" w:hAnsiTheme="majorHAnsi"/>
+        </w:rPr>
+        <w:t>startup</w:t>
+      </w:r>
+      <w:proofErr w:type="spellEnd"/>
       <w:r>
         <w:rPr>
           <w:rFonts w:asciiTheme="majorHAnsi" w:hAnsiTheme="majorHAnsi"/>
@@ -171,21 +179,53 @@
         <w:rPr>
           <w:rFonts w:asciiTheme="majorHAnsi" w:hAnsiTheme="majorHAnsi"/>
         </w:rPr>
-        <w:t>Login and check a pop3 eMail account at a configurable frequency</w:t>
-      </w:r>
-      <w:r>
-        <w:rPr>
-          <w:rFonts w:asciiTheme="majorHAnsi" w:hAnsiTheme="majorHAnsi"/>
-        </w:rPr>
-        <w:t xml:space="preserve"> </w:t>
-      </w:r>
-      <w:r>
-        <w:rPr>
-          <w:rFonts w:asciiTheme="majorHAnsi" w:hAnsiTheme="majorHAnsi"/>
-          <w:i/>
-          <w:color w:val="1F497D" w:themeColor="text2"/>
-        </w:rPr>
-        <w:t>(able to check through gmail pop3 account)</w:t>
+        <w:t xml:space="preserve">Login and check a pop3 </w:t>
+      </w:r>
+      <w:proofErr w:type="spellStart"/>
+      <w:r>
+        <w:rPr>
+          <w:rFonts w:asciiTheme="majorHAnsi" w:hAnsiTheme="majorHAnsi"/>
+        </w:rPr>
+        <w:t>eMail</w:t>
+      </w:r>
+      <w:proofErr w:type="spellEnd"/>
+      <w:r>
+        <w:rPr>
+          <w:rFonts w:asciiTheme="majorHAnsi" w:hAnsiTheme="majorHAnsi"/>
+        </w:rPr>
+        <w:t xml:space="preserve"> account at a configurable frequency</w:t>
+      </w:r>
+      <w:r>
+        <w:rPr>
+          <w:rFonts w:asciiTheme="majorHAnsi" w:hAnsiTheme="majorHAnsi"/>
+        </w:rPr>
+        <w:t xml:space="preserve"> </w:t>
+      </w:r>
+      <w:r>
+        <w:rPr>
+          <w:rFonts w:asciiTheme="majorHAnsi" w:hAnsiTheme="majorHAnsi"/>
+          <w:i/>
+          <w:color w:val="1F497D" w:themeColor="text2"/>
+        </w:rPr>
+        <w:t xml:space="preserve">(able to check through </w:t>
+      </w:r>
+      <w:proofErr w:type="spellStart"/>
+      <w:r>
+        <w:rPr>
+          <w:rFonts w:asciiTheme="majorHAnsi" w:hAnsiTheme="majorHAnsi"/>
+          <w:i/>
+          <w:color w:val="1F497D" w:themeColor="text2"/>
+        </w:rPr>
+        <w:t>gmail</w:t>
+      </w:r>
+      <w:proofErr w:type="spellEnd"/>
+      <w:r>
+        <w:rPr>
+          <w:rFonts w:asciiTheme="majorHAnsi" w:hAnsiTheme="majorHAnsi"/>
+          <w:i/>
+          <w:color w:val="1F497D" w:themeColor="text2"/>
+        </w:rPr>
+        <w:t xml:space="preserve"> pop3 account)</w:t>
       </w:r>
     </w:p>
     <w:p>
@@ -236,7 +276,25 @@
           <w:i/>
           <w:color w:val="1F497D" w:themeColor="text2"/>
         </w:rPr>
-        <w:t>(stored in inbox table of mysql database)</w:t>
+        <w:t xml:space="preserve">(stored in inbox table of </w:t>
+      </w:r>
+      <w:proofErr w:type="spellStart"/>
+      <w:r>
+        <w:rPr>
+          <w:rFonts w:asciiTheme="majorHAnsi" w:hAnsiTheme="majorHAnsi"/>
+          <w:i/>
+          <w:color w:val="1F497D" w:themeColor="text2"/>
+        </w:rPr>
+        <w:t>mysql</w:t>
+      </w:r>
+      <w:proofErr w:type="spellEnd"/>
+      <w:r>
+        <w:rPr>
+          <w:rFonts w:asciiTheme="majorHAnsi" w:hAnsiTheme="majorHAnsi"/>
+          <w:i/>
+          <w:color w:val="1F497D" w:themeColor="text2"/>
+        </w:rPr>
+        <w:t xml:space="preserve"> database)</w:t>
       </w:r>
     </w:p>
     <w:p>
@@ -272,7 +330,21 @@
         <w:rPr>
           <w:rFonts w:asciiTheme="majorHAnsi" w:hAnsiTheme="majorHAnsi"/>
         </w:rPr>
-        <w:t xml:space="preserve">Based on configuration information, check eMail </w:t>
+        <w:t xml:space="preserve">Based on configuration information, check </w:t>
+      </w:r>
+      <w:proofErr w:type="spellStart"/>
+      <w:r>
+        <w:rPr>
+          <w:rFonts w:asciiTheme="majorHAnsi" w:hAnsiTheme="majorHAnsi"/>
+        </w:rPr>
+        <w:t>eMail</w:t>
+      </w:r>
+      <w:proofErr w:type="spellEnd"/>
+      <w:r>
+        <w:rPr>
+          <w:rFonts w:asciiTheme="majorHAnsi" w:hAnsiTheme="majorHAnsi"/>
+        </w:rPr>
+        <w:t xml:space="preserve"> </w:t>
       </w:r>
       <w:r>
         <w:rPr>
@@ -326,7 +398,21 @@
         <w:rPr>
           <w:rFonts w:asciiTheme="majorHAnsi" w:hAnsiTheme="majorHAnsi"/>
         </w:rPr>
-        <w:t>If same message appears in eMail queue more than once, log this</w:t>
+        <w:t xml:space="preserve">If same message appears in </w:t>
+      </w:r>
+      <w:proofErr w:type="spellStart"/>
+      <w:r>
+        <w:rPr>
+          <w:rFonts w:asciiTheme="majorHAnsi" w:hAnsiTheme="majorHAnsi"/>
+        </w:rPr>
+        <w:t>eMail</w:t>
+      </w:r>
+      <w:proofErr w:type="spellEnd"/>
+      <w:r>
+        <w:rPr>
+          <w:rFonts w:asciiTheme="majorHAnsi" w:hAnsiTheme="majorHAnsi"/>
+        </w:rPr>
+        <w:t xml:space="preserve"> queue more than once, log this</w:t>
       </w:r>
       <w:r>
         <w:rPr>
@@ -348,7 +434,25 @@
           <w:i/>
           <w:color w:val="1F497D" w:themeColor="text2"/>
         </w:rPr>
-        <w:t xml:space="preserve">do you mean that, if the *same events* occur more than once, I must log this? For example : Oracle server goes offline email, occur twice? </w:t>
+        <w:t xml:space="preserve">do you mean that, if the *same events* occur more than once, I must log this? For </w:t>
+      </w:r>
+      <w:proofErr w:type="gramStart"/>
+      <w:r>
+        <w:rPr>
+          <w:rFonts w:asciiTheme="majorHAnsi" w:hAnsiTheme="majorHAnsi"/>
+          <w:i/>
+          <w:color w:val="1F497D" w:themeColor="text2"/>
+        </w:rPr>
+        <w:t>example :</w:t>
+      </w:r>
+      <w:proofErr w:type="gramEnd"/>
+      <w:r>
+        <w:rPr>
+          <w:rFonts w:asciiTheme="majorHAnsi" w:hAnsiTheme="majorHAnsi"/>
+          <w:i/>
+          <w:color w:val="1F497D" w:themeColor="text2"/>
+        </w:rPr>
+        <w:t xml:space="preserve"> Oracle server goes offline email, occur twice? </w:t>
       </w:r>
       <w:r>
         <w:rPr>
@@ -530,15 +634,87 @@
           <w:i/>
           <w:color w:val="1F497D" w:themeColor="text2"/>
         </w:rPr>
-        <w:t>(accepting an sms reply/voice call is still doable, but I must test it using the sms gateway device</w:t>
-      </w:r>
-      <w:r>
-        <w:rPr>
-          <w:rFonts w:asciiTheme="majorHAnsi" w:hAnsiTheme="majorHAnsi"/>
-          <w:i/>
-          <w:color w:val="1F497D" w:themeColor="text2"/>
-        </w:rPr>
-        <w:t>. Will add a Time acknowledgemnt interval in the settings</w:t>
+        <w:t xml:space="preserve">(accepting </w:t>
+      </w:r>
+      <w:proofErr w:type="gramStart"/>
+      <w:r>
+        <w:rPr>
+          <w:rFonts w:asciiTheme="majorHAnsi" w:hAnsiTheme="majorHAnsi"/>
+          <w:i/>
+          <w:color w:val="1F497D" w:themeColor="text2"/>
+        </w:rPr>
+        <w:t>an</w:t>
+      </w:r>
+      <w:proofErr w:type="gramEnd"/>
+      <w:r>
+        <w:rPr>
+          <w:rFonts w:asciiTheme="majorHAnsi" w:hAnsiTheme="majorHAnsi"/>
+          <w:i/>
+          <w:color w:val="1F497D" w:themeColor="text2"/>
+        </w:rPr>
+        <w:t xml:space="preserve"> </w:t>
+      </w:r>
+      <w:proofErr w:type="spellStart"/>
+      <w:r>
+        <w:rPr>
+          <w:rFonts w:asciiTheme="majorHAnsi" w:hAnsiTheme="majorHAnsi"/>
+          <w:i/>
+          <w:color w:val="1F497D" w:themeColor="text2"/>
+        </w:rPr>
+        <w:t>sms</w:t>
+      </w:r>
+      <w:proofErr w:type="spellEnd"/>
+      <w:r>
+        <w:rPr>
+          <w:rFonts w:asciiTheme="majorHAnsi" w:hAnsiTheme="majorHAnsi"/>
+          <w:i/>
+          <w:color w:val="1F497D" w:themeColor="text2"/>
+        </w:rPr>
+        <w:t xml:space="preserve"> reply/voice call is still doable, but I must test it using the </w:t>
+      </w:r>
+      <w:proofErr w:type="spellStart"/>
+      <w:r>
+        <w:rPr>
+          <w:rFonts w:asciiTheme="majorHAnsi" w:hAnsiTheme="majorHAnsi"/>
+          <w:i/>
+          <w:color w:val="1F497D" w:themeColor="text2"/>
+        </w:rPr>
+        <w:t>sms</w:t>
+      </w:r>
+      <w:proofErr w:type="spellEnd"/>
+      <w:r>
+        <w:rPr>
+          <w:rFonts w:asciiTheme="majorHAnsi" w:hAnsiTheme="majorHAnsi"/>
+          <w:i/>
+          <w:color w:val="1F497D" w:themeColor="text2"/>
+        </w:rPr>
+        <w:t xml:space="preserve"> gateway device</w:t>
+      </w:r>
+      <w:r>
+        <w:rPr>
+          <w:rFonts w:asciiTheme="majorHAnsi" w:hAnsiTheme="majorHAnsi"/>
+          <w:i/>
+          <w:color w:val="1F497D" w:themeColor="text2"/>
+        </w:rPr>
+        <w:t xml:space="preserve">. Will add a Time </w:t>
+      </w:r>
+      <w:proofErr w:type="spellStart"/>
+      <w:r>
+        <w:rPr>
+          <w:rFonts w:asciiTheme="majorHAnsi" w:hAnsiTheme="majorHAnsi"/>
+          <w:i/>
+          <w:color w:val="1F497D" w:themeColor="text2"/>
+        </w:rPr>
+        <w:t>acknowledgemnt</w:t>
+      </w:r>
+      <w:proofErr w:type="spellEnd"/>
+      <w:r>
+        <w:rPr>
+          <w:rFonts w:asciiTheme="majorHAnsi" w:hAnsiTheme="majorHAnsi"/>
+          <w:i/>
+          <w:color w:val="1F497D" w:themeColor="text2"/>
+        </w:rPr>
+        <w:t xml:space="preserve"> interval in the settings</w:t>
       </w:r>
       <w:r>
         <w:rPr>
@@ -609,7 +785,43 @@
           <w:i/>
           <w:color w:val="1F497D" w:themeColor="text2"/>
         </w:rPr>
-        <w:t>(accepting an sms reply/voice call is still doable, but I must test it using the sms gateway device)</w:t>
+        <w:t xml:space="preserve">(accepting an </w:t>
+      </w:r>
+      <w:proofErr w:type="spellStart"/>
+      <w:r>
+        <w:rPr>
+          <w:rFonts w:asciiTheme="majorHAnsi" w:hAnsiTheme="majorHAnsi"/>
+          <w:i/>
+          <w:color w:val="1F497D" w:themeColor="text2"/>
+        </w:rPr>
+        <w:t>sms</w:t>
+      </w:r>
+      <w:proofErr w:type="spellEnd"/>
+      <w:r>
+        <w:rPr>
+          <w:rFonts w:asciiTheme="majorHAnsi" w:hAnsiTheme="majorHAnsi"/>
+          <w:i/>
+          <w:color w:val="1F497D" w:themeColor="text2"/>
+        </w:rPr>
+        <w:t xml:space="preserve"> reply/voice call is still doable, but I must test it using the </w:t>
+      </w:r>
+      <w:proofErr w:type="spellStart"/>
+      <w:r>
+        <w:rPr>
+          <w:rFonts w:asciiTheme="majorHAnsi" w:hAnsiTheme="majorHAnsi"/>
+          <w:i/>
+          <w:color w:val="1F497D" w:themeColor="text2"/>
+        </w:rPr>
+        <w:t>sms</w:t>
+      </w:r>
+      <w:proofErr w:type="spellEnd"/>
+      <w:r>
+        <w:rPr>
+          <w:rFonts w:asciiTheme="majorHAnsi" w:hAnsiTheme="majorHAnsi"/>
+          <w:i/>
+          <w:color w:val="1F497D" w:themeColor="text2"/>
+        </w:rPr>
+        <w:t xml:space="preserve"> gateway device)</w:t>
       </w:r>
     </w:p>
     <w:p>
@@ -630,7 +842,21 @@
         <w:rPr>
           <w:rFonts w:asciiTheme="majorHAnsi" w:hAnsiTheme="majorHAnsi"/>
         </w:rPr>
-        <w:t>Every Startup/Stop to be logged</w:t>
+        <w:t xml:space="preserve">Every </w:t>
+      </w:r>
+      <w:proofErr w:type="spellStart"/>
+      <w:r>
+        <w:rPr>
+          <w:rFonts w:asciiTheme="majorHAnsi" w:hAnsiTheme="majorHAnsi"/>
+        </w:rPr>
+        <w:t>Startup</w:t>
+      </w:r>
+      <w:proofErr w:type="spellEnd"/>
+      <w:r>
+        <w:rPr>
+          <w:rFonts w:asciiTheme="majorHAnsi" w:hAnsiTheme="majorHAnsi"/>
+        </w:rPr>
+        <w:t>/Stop to be logged</w:t>
       </w:r>
       <w:r>
         <w:rPr>
@@ -659,56 +885,108 @@
         <w:rPr>
           <w:rFonts w:asciiTheme="majorHAnsi" w:hAnsiTheme="majorHAnsi"/>
         </w:rPr>
-        <w:t>every check of eMail to be logged</w:t>
-      </w:r>
-      <w:r>
-        <w:rPr>
-          <w:rFonts w:asciiTheme="majorHAnsi" w:hAnsiTheme="majorHAnsi"/>
-        </w:rPr>
-        <w:t xml:space="preserve"> </w:t>
-      </w:r>
-      <w:r>
-        <w:rPr>
-          <w:rFonts w:asciiTheme="majorHAnsi" w:hAnsiTheme="majorHAnsi"/>
-          <w:b/>
-          <w:color w:val="1F497D" w:themeColor="text2"/>
-        </w:rPr>
-        <w:t xml:space="preserve"> (DONE),</w:t>
-      </w:r>
-      <w:r>
-        <w:rPr>
-          <w:rFonts w:asciiTheme="majorHAnsi" w:hAnsiTheme="majorHAnsi"/>
-          <w:color w:val="1F497D" w:themeColor="text2"/>
-        </w:rPr>
-        <w:t xml:space="preserve"> </w:t>
-      </w:r>
-      <w:r>
-        <w:rPr>
-          <w:rFonts w:asciiTheme="majorHAnsi" w:hAnsiTheme="majorHAnsi"/>
-        </w:rPr>
-        <w:t xml:space="preserve"> </w:t>
-      </w:r>
-    </w:p>
-    <w:p>
-      <w:pPr>
-        <w:rPr>
-          <w:rFonts w:asciiTheme="majorHAnsi" w:hAnsiTheme="majorHAnsi"/>
-        </w:rPr>
-      </w:pPr>
-    </w:p>
-    <w:p>
-      <w:pPr>
-        <w:rPr>
-          <w:rFonts w:asciiTheme="majorHAnsi" w:hAnsiTheme="majorHAnsi"/>
-          <w:i/>
-        </w:rPr>
-      </w:pPr>
-      <w:r>
-        <w:rPr>
-          <w:rFonts w:asciiTheme="majorHAnsi" w:hAnsiTheme="majorHAnsi"/>
-        </w:rPr>
-        <w:t>If Service stopped abnormally eg Service killed, log entry to be made on next startup</w:t>
-      </w:r>
+        <w:t xml:space="preserve">every check of </w:t>
+      </w:r>
+      <w:proofErr w:type="spellStart"/>
+      <w:r>
+        <w:rPr>
+          <w:rFonts w:asciiTheme="majorHAnsi" w:hAnsiTheme="majorHAnsi"/>
+        </w:rPr>
+        <w:t>eMail</w:t>
+      </w:r>
+      <w:proofErr w:type="spellEnd"/>
+      <w:r>
+        <w:rPr>
+          <w:rFonts w:asciiTheme="majorHAnsi" w:hAnsiTheme="majorHAnsi"/>
+        </w:rPr>
+        <w:t xml:space="preserve"> to be </w:t>
+      </w:r>
+      <w:proofErr w:type="gramStart"/>
+      <w:r>
+        <w:rPr>
+          <w:rFonts w:asciiTheme="majorHAnsi" w:hAnsiTheme="majorHAnsi"/>
+        </w:rPr>
+        <w:t>logged</w:t>
+      </w:r>
+      <w:r>
+        <w:rPr>
+          <w:rFonts w:asciiTheme="majorHAnsi" w:hAnsiTheme="majorHAnsi"/>
+        </w:rPr>
+        <w:t xml:space="preserve"> </w:t>
+      </w:r>
+      <w:r>
+        <w:rPr>
+          <w:rFonts w:asciiTheme="majorHAnsi" w:hAnsiTheme="majorHAnsi"/>
+          <w:b/>
+          <w:color w:val="1F497D" w:themeColor="text2"/>
+        </w:rPr>
+        <w:t xml:space="preserve"> (</w:t>
+      </w:r>
+      <w:proofErr w:type="gramEnd"/>
+      <w:r>
+        <w:rPr>
+          <w:rFonts w:asciiTheme="majorHAnsi" w:hAnsiTheme="majorHAnsi"/>
+          <w:b/>
+          <w:color w:val="1F497D" w:themeColor="text2"/>
+        </w:rPr>
+        <w:t>DONE),</w:t>
+      </w:r>
+      <w:r>
+        <w:rPr>
+          <w:rFonts w:asciiTheme="majorHAnsi" w:hAnsiTheme="majorHAnsi"/>
+          <w:color w:val="1F497D" w:themeColor="text2"/>
+        </w:rPr>
+        <w:t xml:space="preserve"> </w:t>
+      </w:r>
+      <w:r>
+        <w:rPr>
+          <w:rFonts w:asciiTheme="majorHAnsi" w:hAnsiTheme="majorHAnsi"/>
+        </w:rPr>
+        <w:t xml:space="preserve"> </w:t>
+      </w:r>
+    </w:p>
+    <w:p>
+      <w:pPr>
+        <w:rPr>
+          <w:rFonts w:asciiTheme="majorHAnsi" w:hAnsiTheme="majorHAnsi"/>
+        </w:rPr>
+      </w:pPr>
+    </w:p>
+    <w:p>
+      <w:pPr>
+        <w:rPr>
+          <w:rFonts w:asciiTheme="majorHAnsi" w:hAnsiTheme="majorHAnsi"/>
+          <w:i/>
+        </w:rPr>
+      </w:pPr>
+      <w:r>
+        <w:rPr>
+          <w:rFonts w:asciiTheme="majorHAnsi" w:hAnsiTheme="majorHAnsi"/>
+        </w:rPr>
+        <w:t xml:space="preserve">If Service stopped abnormally </w:t>
+      </w:r>
+      <w:proofErr w:type="spellStart"/>
+      <w:r>
+        <w:rPr>
+          <w:rFonts w:asciiTheme="majorHAnsi" w:hAnsiTheme="majorHAnsi"/>
+        </w:rPr>
+        <w:t>eg</w:t>
+      </w:r>
+      <w:proofErr w:type="spellEnd"/>
+      <w:r>
+        <w:rPr>
+          <w:rFonts w:asciiTheme="majorHAnsi" w:hAnsiTheme="majorHAnsi"/>
+        </w:rPr>
+        <w:t xml:space="preserve"> Service killed, log entry to be made on next </w:t>
+      </w:r>
+      <w:proofErr w:type="spellStart"/>
+      <w:r>
+        <w:rPr>
+          <w:rFonts w:asciiTheme="majorHAnsi" w:hAnsiTheme="majorHAnsi"/>
+        </w:rPr>
+        <w:t>startup</w:t>
+      </w:r>
+      <w:proofErr w:type="spellEnd"/>
       <w:r>
         <w:rPr>
           <w:rFonts w:asciiTheme="majorHAnsi" w:hAnsiTheme="majorHAnsi"/>
@@ -737,7 +1015,25 @@
           <w:i/>
           <w:color w:val="1F497D" w:themeColor="text2"/>
         </w:rPr>
-        <w:t>(every service start/stop, a log entry always comenched)</w:t>
+        <w:t xml:space="preserve">(every service start/stop, a log entry always </w:t>
+      </w:r>
+      <w:proofErr w:type="spellStart"/>
+      <w:r>
+        <w:rPr>
+          <w:rFonts w:asciiTheme="majorHAnsi" w:hAnsiTheme="majorHAnsi"/>
+          <w:i/>
+          <w:color w:val="1F497D" w:themeColor="text2"/>
+        </w:rPr>
+        <w:t>comenched</w:t>
+      </w:r>
+      <w:proofErr w:type="spellEnd"/>
+      <w:r>
+        <w:rPr>
+          <w:rFonts w:asciiTheme="majorHAnsi" w:hAnsiTheme="majorHAnsi"/>
+          <w:i/>
+          <w:color w:val="1F497D" w:themeColor="text2"/>
+        </w:rPr>
+        <w:t>)</w:t>
       </w:r>
     </w:p>
     <w:p>
@@ -906,7 +1202,49 @@
           <w:rFonts w:asciiTheme="majorHAnsi" w:hAnsiTheme="majorHAnsi"/>
         </w:rPr>
         <w:tab/>
-        <w:t>Time, Date High level of information captured for Each and every action / code step, eMail account, Sender, Subject, Body, Mobile Number, SMS, Outcome eg move to next step</w:t>
+        <w:t xml:space="preserve">Time, Date High level of information captured for Each and every action / code step, </w:t>
+      </w:r>
+      <w:proofErr w:type="spellStart"/>
+      <w:r>
+        <w:rPr>
+          <w:rFonts w:asciiTheme="majorHAnsi" w:hAnsiTheme="majorHAnsi"/>
+        </w:rPr>
+        <w:t>eMail</w:t>
+      </w:r>
+      <w:proofErr w:type="spellEnd"/>
+      <w:r>
+        <w:rPr>
+          <w:rFonts w:asciiTheme="majorHAnsi" w:hAnsiTheme="majorHAnsi"/>
+        </w:rPr>
+        <w:t xml:space="preserve"> account, Sender, Subject, Body, Mobile Number, SMS, </w:t>
+      </w:r>
+      <w:proofErr w:type="gramStart"/>
+      <w:r>
+        <w:rPr>
+          <w:rFonts w:asciiTheme="majorHAnsi" w:hAnsiTheme="majorHAnsi"/>
+        </w:rPr>
+        <w:t>Outcome</w:t>
+      </w:r>
+      <w:proofErr w:type="gramEnd"/>
+      <w:r>
+        <w:rPr>
+          <w:rFonts w:asciiTheme="majorHAnsi" w:hAnsiTheme="majorHAnsi"/>
+        </w:rPr>
+        <w:t xml:space="preserve"> </w:t>
+      </w:r>
+      <w:proofErr w:type="spellStart"/>
+      <w:r>
+        <w:rPr>
+          <w:rFonts w:asciiTheme="majorHAnsi" w:hAnsiTheme="majorHAnsi"/>
+        </w:rPr>
+        <w:t>eg</w:t>
+      </w:r>
+      <w:proofErr w:type="spellEnd"/>
+      <w:r>
+        <w:rPr>
+          <w:rFonts w:asciiTheme="majorHAnsi" w:hAnsiTheme="majorHAnsi"/>
+        </w:rPr>
+        <w:t xml:space="preserve"> move to next step</w:t>
       </w:r>
       <w:r>
         <w:rPr>
@@ -975,7 +1313,23 @@
           <w:rFonts w:asciiTheme="majorHAnsi" w:hAnsiTheme="majorHAnsi"/>
           <w:color w:val="002060"/>
         </w:rPr>
-        <w:t>see this, I was thought that the Windows Event Viewer already suitted for this features. Will confirm you first whether we still need it to complement Windows Event Viewer.</w:t>
+        <w:t xml:space="preserve">see this, I was thought that the Windows Event Viewer already </w:t>
+      </w:r>
+      <w:proofErr w:type="spellStart"/>
+      <w:r>
+        <w:rPr>
+          <w:rFonts w:asciiTheme="majorHAnsi" w:hAnsiTheme="majorHAnsi"/>
+          <w:color w:val="002060"/>
+        </w:rPr>
+        <w:t>suitted</w:t>
+      </w:r>
+      <w:proofErr w:type="spellEnd"/>
+      <w:r>
+        <w:rPr>
+          <w:rFonts w:asciiTheme="majorHAnsi" w:hAnsiTheme="majorHAnsi"/>
+          <w:color w:val="002060"/>
+        </w:rPr>
+        <w:t xml:space="preserve"> for this features. Will confirm you first whether we still need it to complement Windows Event Viewer.</w:t>
       </w:r>
       <w:r>
         <w:rPr>
@@ -992,8 +1346,6 @@
         </w:rPr>
         <w:t>DECISION : Remove Windows Event Viewer, replace with MySQL Log, as it offer more robust log reviewing</w:t>
       </w:r>
-      <w:bookmarkStart w:id="0" w:name="_GoBack"/>
-      <w:bookmarkEnd w:id="0"/>
     </w:p>
     <w:p>
       <w:pPr>
@@ -1072,6 +1424,38 @@
         </w:rPr>
         <w:t>Date/Time</w:t>
       </w:r>
+      <w:r>
+        <w:rPr>
+          <w:rFonts w:asciiTheme="majorHAnsi" w:hAnsiTheme="majorHAnsi"/>
+          <w:lang w:val="id-ID"/>
+        </w:rPr>
+        <w:t xml:space="preserve"> </w:t>
+      </w:r>
+      <w:bookmarkStart w:id="0" w:name="_GoBack"/>
+      <w:r>
+        <w:rPr>
+          <w:rFonts w:asciiTheme="majorHAnsi" w:hAnsiTheme="majorHAnsi"/>
+          <w:b/>
+          <w:lang w:val="id-ID"/>
+        </w:rPr>
+        <w:t>PARTIAL</w:t>
+      </w:r>
+      <w:r>
+        <w:rPr>
+          <w:rFonts w:asciiTheme="majorHAnsi" w:hAnsiTheme="majorHAnsi"/>
+          <w:lang w:val="id-ID"/>
+        </w:rPr>
+        <w:t xml:space="preserve"> </w:t>
+      </w:r>
+      <w:bookmarkEnd w:id="0"/>
+      <w:r>
+        <w:rPr>
+          <w:rFonts w:asciiTheme="majorHAnsi" w:hAnsiTheme="majorHAnsi"/>
+          <w:b/>
+          <w:lang w:val="id-ID"/>
+        </w:rPr>
+        <w:t>DONE</w:t>
+      </w:r>
     </w:p>
     <w:p>
       <w:pPr>
@@ -1087,11 +1471,19 @@
           <w:rFonts w:asciiTheme="majorHAnsi" w:hAnsiTheme="majorHAnsi"/>
         </w:rPr>
       </w:pPr>
-      <w:r>
-        <w:rPr>
-          <w:rFonts w:asciiTheme="majorHAnsi" w:hAnsiTheme="majorHAnsi"/>
-        </w:rPr>
-        <w:t>eMail account</w:t>
+      <w:proofErr w:type="spellStart"/>
+      <w:r>
+        <w:rPr>
+          <w:rFonts w:asciiTheme="majorHAnsi" w:hAnsiTheme="majorHAnsi"/>
+        </w:rPr>
+        <w:t>eMail</w:t>
+      </w:r>
+      <w:proofErr w:type="spellEnd"/>
+      <w:r>
+        <w:rPr>
+          <w:rFonts w:asciiTheme="majorHAnsi" w:hAnsiTheme="majorHAnsi"/>
+        </w:rPr>
+        <w:t xml:space="preserve"> account</w:t>
       </w:r>
     </w:p>
     <w:p>

</xml_diff>

<commit_message>
filter by date start and end, filter by account
</commit_message>
<xml_diff>
--- a/Documentation/Functional Requirements SMS Application_REVIEWED.docx
+++ b/Documentation/Functional Requirements SMS Application_REVIEWED.docx
@@ -1216,21 +1216,7 @@
         <w:rPr>
           <w:rFonts w:asciiTheme="majorHAnsi" w:hAnsiTheme="majorHAnsi"/>
         </w:rPr>
-        <w:t xml:space="preserve"> account, Sender, Subject, Body, Mobile Number, SMS, </w:t>
-      </w:r>
-      <w:proofErr w:type="gramStart"/>
-      <w:r>
-        <w:rPr>
-          <w:rFonts w:asciiTheme="majorHAnsi" w:hAnsiTheme="majorHAnsi"/>
-        </w:rPr>
-        <w:t>Outcome</w:t>
-      </w:r>
-      <w:proofErr w:type="gramEnd"/>
-      <w:r>
-        <w:rPr>
-          <w:rFonts w:asciiTheme="majorHAnsi" w:hAnsiTheme="majorHAnsi"/>
-        </w:rPr>
-        <w:t xml:space="preserve"> </w:t>
+        <w:t xml:space="preserve"> account, Sender, Subject, Body, Mobile Number, SMS, Outcome </w:t>
       </w:r>
       <w:proofErr w:type="spellStart"/>
       <w:r>
@@ -1403,6 +1389,8 @@
         </w:rPr>
         <w:t>Log file search by</w:t>
       </w:r>
+      <w:bookmarkStart w:id="0" w:name="_GoBack"/>
+      <w:bookmarkEnd w:id="0"/>
     </w:p>
     <w:p>
       <w:pPr>
@@ -1431,23 +1419,6 @@
         </w:rPr>
         <w:t xml:space="preserve"> </w:t>
       </w:r>
-      <w:bookmarkStart w:id="0" w:name="_GoBack"/>
-      <w:r>
-        <w:rPr>
-          <w:rFonts w:asciiTheme="majorHAnsi" w:hAnsiTheme="majorHAnsi"/>
-          <w:b/>
-          <w:lang w:val="id-ID"/>
-        </w:rPr>
-        <w:t>PARTIAL</w:t>
-      </w:r>
-      <w:r>
-        <w:rPr>
-          <w:rFonts w:asciiTheme="majorHAnsi" w:hAnsiTheme="majorHAnsi"/>
-          <w:lang w:val="id-ID"/>
-        </w:rPr>
-        <w:t xml:space="preserve"> </w:t>
-      </w:r>
-      <w:bookmarkEnd w:id="0"/>
       <w:r>
         <w:rPr>
           <w:rFonts w:asciiTheme="majorHAnsi" w:hAnsiTheme="majorHAnsi"/>

</xml_diff>

<commit_message>
more final log filter of sms and email subject
</commit_message>
<xml_diff>
--- a/Documentation/Functional Requirements SMS Application_REVIEWED.docx
+++ b/Documentation/Functional Requirements SMS Application_REVIEWED.docx
@@ -5,10 +5,31 @@
     <w:p>
       <w:pPr>
         <w:pStyle w:val="Heading1"/>
-      </w:pPr>
-      <w:r>
-        <w:t>Functional Requirements</w:t>
-      </w:r>
+        <w:rPr>
+          <w:lang w:val="id-ID"/>
+        </w:rPr>
+      </w:pPr>
+      <w:r>
+        <w:rPr>
+          <w:lang w:val="id-ID"/>
+        </w:rPr>
+        <w:t>ACTIONS NEED TO BE TAKEN</w:t>
+      </w:r>
+    </w:p>
+    <w:p>
+      <w:pPr>
+        <w:rPr>
+          <w:lang w:val="id-ID"/>
+        </w:rPr>
+      </w:pPr>
+      <w:r>
+        <w:rPr>
+          <w:lang w:val="id-ID"/>
+        </w:rPr>
+        <w:t>This is just a summary taken from the full Functional Requirements:</w:t>
+      </w:r>
+      <w:bookmarkStart w:id="0" w:name="_GoBack"/>
+      <w:bookmarkEnd w:id="0"/>
     </w:p>
     <w:p>
       <w:pPr>
@@ -28,14 +49,14 @@
         <w:rPr>
           <w:rFonts w:asciiTheme="majorHAnsi" w:hAnsiTheme="majorHAnsi"/>
           <w:b/>
-          <w:color w:val="00B050"/>
-        </w:rPr>
-        <w:t>DONE</w:t>
-      </w:r>
-      <w:r>
-        <w:rPr>
-          <w:rFonts w:asciiTheme="majorHAnsi" w:hAnsiTheme="majorHAnsi"/>
-          <w:color w:val="00B050"/>
+          <w:color w:val="FF0000"/>
+        </w:rPr>
+        <w:t>PARTIAL</w:t>
+      </w:r>
+      <w:r>
+        <w:rPr>
+          <w:rFonts w:asciiTheme="majorHAnsi" w:hAnsiTheme="majorHAnsi"/>
+          <w:b/>
         </w:rPr>
         <w:t xml:space="preserve">. </w:t>
       </w:r>
@@ -43,19 +64,21 @@
         <w:rPr>
           <w:rFonts w:asciiTheme="majorHAnsi" w:hAnsiTheme="majorHAnsi"/>
         </w:rPr>
-        <w:t>If developed using .NET, r</w:t>
-      </w:r>
-      <w:r>
-        <w:rPr>
-          <w:rFonts w:asciiTheme="majorHAnsi" w:hAnsiTheme="majorHAnsi"/>
-        </w:rPr>
-        <w:t>un as a Service on Windows 2008 server</w:t>
-      </w:r>
-      <w:r>
-        <w:rPr>
-          <w:rFonts w:asciiTheme="majorHAnsi" w:hAnsiTheme="majorHAnsi"/>
-        </w:rPr>
-        <w:t xml:space="preserve"> (Virtual)</w:t>
+        <w:t>Based on the information found in the Sender, Subject and/or Body send an SMS to a Mobile Telephone number(s)</w:t>
+      </w:r>
+      <w:r>
+        <w:rPr>
+          <w:rFonts w:asciiTheme="majorHAnsi" w:hAnsiTheme="majorHAnsi"/>
+        </w:rPr>
+        <w:t xml:space="preserve"> </w:t>
+      </w:r>
+      <w:r>
+        <w:rPr>
+          <w:rFonts w:asciiTheme="majorHAnsi" w:hAnsiTheme="majorHAnsi"/>
+          <w:i/>
+          <w:color w:val="1F497D" w:themeColor="text2"/>
+        </w:rPr>
+        <w:t>(the code already prepared for the device)</w:t>
       </w:r>
     </w:p>
     <w:p>
@@ -76,12 +99,14 @@
         <w:rPr>
           <w:rFonts w:asciiTheme="majorHAnsi" w:hAnsiTheme="majorHAnsi"/>
           <w:b/>
-        </w:rPr>
-        <w:t>N/A</w:t>
-      </w:r>
-      <w:r>
-        <w:rPr>
-          <w:rFonts w:asciiTheme="majorHAnsi" w:hAnsiTheme="majorHAnsi"/>
+          <w:color w:val="FF0000"/>
+        </w:rPr>
+        <w:t>PARTIAL</w:t>
+      </w:r>
+      <w:r>
+        <w:rPr>
+          <w:rFonts w:asciiTheme="majorHAnsi" w:hAnsiTheme="majorHAnsi"/>
+          <w:b/>
         </w:rPr>
         <w:t xml:space="preserve">. </w:t>
       </w:r>
@@ -89,7 +114,39 @@
         <w:rPr>
           <w:rFonts w:asciiTheme="majorHAnsi" w:hAnsiTheme="majorHAnsi"/>
         </w:rPr>
-        <w:t>If developed using Java, run as a Daemon on RHEL 5/6</w:t>
+        <w:t xml:space="preserve">Based on the information found in the Sender, Subject and/or Body </w:t>
+      </w:r>
+      <w:r>
+        <w:rPr>
+          <w:rFonts w:asciiTheme="majorHAnsi" w:hAnsiTheme="majorHAnsi"/>
+        </w:rPr>
+        <w:t xml:space="preserve">optionally </w:t>
+      </w:r>
+      <w:r>
+        <w:rPr>
+          <w:rFonts w:asciiTheme="majorHAnsi" w:hAnsiTheme="majorHAnsi"/>
+        </w:rPr>
+        <w:t>make a call to a Mobile Telephone number(s)</w:t>
+      </w:r>
+      <w:r>
+        <w:rPr>
+          <w:rFonts w:asciiTheme="majorHAnsi" w:hAnsiTheme="majorHAnsi"/>
+        </w:rPr>
+        <w:t xml:space="preserve"> </w:t>
+      </w:r>
+      <w:r>
+        <w:rPr>
+          <w:rFonts w:asciiTheme="majorHAnsi" w:hAnsiTheme="majorHAnsi"/>
+        </w:rPr>
+        <w:t xml:space="preserve"> </w:t>
+      </w:r>
+      <w:r>
+        <w:rPr>
+          <w:rFonts w:asciiTheme="majorHAnsi" w:hAnsiTheme="majorHAnsi"/>
+          <w:i/>
+          <w:color w:val="1F497D" w:themeColor="text2"/>
+        </w:rPr>
+        <w:t>(the code already prepared for the device)</w:t>
       </w:r>
     </w:p>
     <w:p>
@@ -110,41 +167,52 @@
         <w:rPr>
           <w:rFonts w:asciiTheme="majorHAnsi" w:hAnsiTheme="majorHAnsi"/>
           <w:b/>
-          <w:color w:val="00B050"/>
-        </w:rPr>
-        <w:t>DONE</w:t>
-      </w:r>
-      <w:r>
-        <w:rPr>
-          <w:rFonts w:asciiTheme="majorHAnsi" w:hAnsiTheme="majorHAnsi"/>
-        </w:rPr>
-        <w:t xml:space="preserve">. </w:t>
-      </w:r>
-      <w:r>
-        <w:rPr>
-          <w:rFonts w:asciiTheme="majorHAnsi" w:hAnsiTheme="majorHAnsi"/>
-        </w:rPr>
-        <w:t xml:space="preserve">At </w:t>
-      </w:r>
-      <w:proofErr w:type="spellStart"/>
-      <w:r>
-        <w:rPr>
-          <w:rFonts w:asciiTheme="majorHAnsi" w:hAnsiTheme="majorHAnsi"/>
-        </w:rPr>
-        <w:t>startup</w:t>
-      </w:r>
-      <w:proofErr w:type="spellEnd"/>
-      <w:r>
-        <w:rPr>
-          <w:rFonts w:asciiTheme="majorHAnsi" w:hAnsiTheme="majorHAnsi"/>
-        </w:rPr>
-        <w:t xml:space="preserve"> and at a configurable frequency</w:t>
-      </w:r>
-      <w:r>
-        <w:rPr>
-          <w:rFonts w:asciiTheme="majorHAnsi" w:hAnsiTheme="majorHAnsi"/>
-        </w:rPr>
-        <w:t>, read from a database to obtain latest configuration options</w:t>
+          <w:color w:val="002060"/>
+        </w:rPr>
+        <w:t>NOT YET.</w:t>
+      </w:r>
+      <w:r>
+        <w:rPr>
+          <w:rFonts w:asciiTheme="majorHAnsi" w:hAnsiTheme="majorHAnsi"/>
+          <w:color w:val="002060"/>
+        </w:rPr>
+        <w:t xml:space="preserve"> </w:t>
+      </w:r>
+      <w:r>
+        <w:rPr>
+          <w:rFonts w:asciiTheme="majorHAnsi" w:hAnsiTheme="majorHAnsi"/>
+        </w:rPr>
+        <w:t>SMS/Call</w:t>
+      </w:r>
+      <w:r>
+        <w:rPr>
+          <w:rFonts w:asciiTheme="majorHAnsi" w:hAnsiTheme="majorHAnsi"/>
+        </w:rPr>
+        <w:t xml:space="preserve"> to be acknowledged within configurable time – this capability to be subject to </w:t>
+      </w:r>
+      <w:r>
+        <w:rPr>
+          <w:rFonts w:asciiTheme="majorHAnsi" w:hAnsiTheme="majorHAnsi"/>
+          <w:i/>
+          <w:color w:val="1F497D" w:themeColor="text2"/>
+        </w:rPr>
+        <w:t>(accepting an sms reply/voice call is still doable, but I must test it using the sms gateway device</w:t>
+      </w:r>
+      <w:r>
+        <w:rPr>
+          <w:rFonts w:asciiTheme="majorHAnsi" w:hAnsiTheme="majorHAnsi"/>
+          <w:i/>
+          <w:color w:val="1F497D" w:themeColor="text2"/>
+        </w:rPr>
+        <w:t>. Will add a Time acknowledgemnt interval in the settings</w:t>
+      </w:r>
+      <w:r>
+        <w:rPr>
+          <w:rFonts w:asciiTheme="majorHAnsi" w:hAnsiTheme="majorHAnsi"/>
+          <w:i/>
+          <w:color w:val="1F497D" w:themeColor="text2"/>
+        </w:rPr>
+        <w:t>)</w:t>
       </w:r>
     </w:p>
     <w:p>
@@ -165,41 +233,29 @@
         <w:rPr>
           <w:rFonts w:asciiTheme="majorHAnsi" w:hAnsiTheme="majorHAnsi"/>
           <w:b/>
-          <w:color w:val="00B050"/>
-        </w:rPr>
-        <w:t>DONE</w:t>
-      </w:r>
-      <w:r>
-        <w:rPr>
-          <w:rFonts w:asciiTheme="majorHAnsi" w:hAnsiTheme="majorHAnsi"/>
-        </w:rPr>
-        <w:t xml:space="preserve">. </w:t>
-      </w:r>
-      <w:r>
-        <w:rPr>
-          <w:rFonts w:asciiTheme="majorHAnsi" w:hAnsiTheme="majorHAnsi"/>
-        </w:rPr>
-        <w:t xml:space="preserve">Login and check a pop3 </w:t>
-      </w:r>
-      <w:proofErr w:type="spellStart"/>
-      <w:r>
-        <w:rPr>
-          <w:rFonts w:asciiTheme="majorHAnsi" w:hAnsiTheme="majorHAnsi"/>
-        </w:rPr>
-        <w:t>eMail</w:t>
-      </w:r>
-      <w:proofErr w:type="spellEnd"/>
-      <w:r>
-        <w:rPr>
-          <w:rFonts w:asciiTheme="majorHAnsi" w:hAnsiTheme="majorHAnsi"/>
-        </w:rPr>
-        <w:t xml:space="preserve"> account at a configurable frequency</w:t>
-      </w:r>
-      <w:r>
-        <w:rPr>
-          <w:rFonts w:asciiTheme="majorHAnsi" w:hAnsiTheme="majorHAnsi"/>
-        </w:rPr>
-        <w:t xml:space="preserve"> </w:t>
+          <w:color w:val="002060"/>
+        </w:rPr>
+        <w:t>NOT YET.</w:t>
+      </w:r>
+      <w:r>
+        <w:rPr>
+          <w:rFonts w:asciiTheme="majorHAnsi" w:hAnsiTheme="majorHAnsi"/>
+          <w:b/>
+          <w:color w:val="002060"/>
+        </w:rPr>
+        <w:t xml:space="preserve"> </w:t>
+      </w:r>
+      <w:r>
+        <w:rPr>
+          <w:rFonts w:asciiTheme="majorHAnsi" w:hAnsiTheme="majorHAnsi"/>
+        </w:rPr>
+        <w:t>No acknowledgement results in additional SMS / Call</w:t>
+      </w:r>
+      <w:r>
+        <w:rPr>
+          <w:rFonts w:asciiTheme="majorHAnsi" w:hAnsiTheme="majorHAnsi"/>
+        </w:rPr>
+        <w:t xml:space="preserve"> to one or more telephone numbers </w:t>
       </w:r>
       <w:r>
         <w:rPr>
@@ -207,25 +263,22 @@
           <w:i/>
           <w:color w:val="1F497D" w:themeColor="text2"/>
         </w:rPr>
-        <w:t xml:space="preserve">(able to check through </w:t>
-      </w:r>
-      <w:proofErr w:type="spellStart"/>
-      <w:r>
-        <w:rPr>
-          <w:rFonts w:asciiTheme="majorHAnsi" w:hAnsiTheme="majorHAnsi"/>
-          <w:i/>
-          <w:color w:val="1F497D" w:themeColor="text2"/>
-        </w:rPr>
-        <w:t>gmail</w:t>
-      </w:r>
-      <w:proofErr w:type="spellEnd"/>
-      <w:r>
-        <w:rPr>
-          <w:rFonts w:asciiTheme="majorHAnsi" w:hAnsiTheme="majorHAnsi"/>
-          <w:i/>
-          <w:color w:val="1F497D" w:themeColor="text2"/>
-        </w:rPr>
-        <w:t xml:space="preserve"> pop3 account)</w:t>
+        <w:t>(accepting an sms reply/voice call is still doable, but I must test it using the sms gateway device)</w:t>
+      </w:r>
+    </w:p>
+    <w:p>
+      <w:pPr>
+        <w:rPr>
+          <w:lang w:val="id-ID"/>
+        </w:rPr>
+      </w:pPr>
+    </w:p>
+    <w:p>
+      <w:pPr>
+        <w:pStyle w:val="Heading1"/>
+      </w:pPr>
+      <w:r>
+        <w:t>Functional Requirements</w:t>
       </w:r>
     </w:p>
     <w:p>
@@ -240,7 +293,6 @@
         <w:contextualSpacing w:val="0"/>
         <w:rPr>
           <w:rFonts w:asciiTheme="majorHAnsi" w:hAnsiTheme="majorHAnsi"/>
-          <w:b/>
         </w:rPr>
       </w:pPr>
       <w:r>
@@ -249,52 +301,32 @@
           <w:b/>
           <w:color w:val="00B050"/>
         </w:rPr>
-        <w:t>DONE.</w:t>
+        <w:t>DONE</w:t>
       </w:r>
       <w:r>
         <w:rPr>
           <w:rFonts w:asciiTheme="majorHAnsi" w:hAnsiTheme="majorHAnsi"/>
           <w:color w:val="00B050"/>
         </w:rPr>
-        <w:t xml:space="preserve"> </w:t>
-      </w:r>
-      <w:r>
-        <w:rPr>
-          <w:rFonts w:asciiTheme="majorHAnsi" w:hAnsiTheme="majorHAnsi"/>
-        </w:rPr>
-        <w:t>Check for new mail, keeping a record of mail already checked</w:t>
-      </w:r>
-      <w:r>
-        <w:rPr>
-          <w:rFonts w:asciiTheme="majorHAnsi" w:hAnsiTheme="majorHAnsi"/>
-        </w:rPr>
-        <w:t xml:space="preserve"> </w:t>
-      </w:r>
-      <w:r>
-        <w:rPr>
-          <w:rFonts w:asciiTheme="majorHAnsi" w:hAnsiTheme="majorHAnsi"/>
-          <w:i/>
-          <w:color w:val="1F497D" w:themeColor="text2"/>
-        </w:rPr>
-        <w:t xml:space="preserve">(stored in inbox table of </w:t>
-      </w:r>
-      <w:proofErr w:type="spellStart"/>
-      <w:r>
-        <w:rPr>
-          <w:rFonts w:asciiTheme="majorHAnsi" w:hAnsiTheme="majorHAnsi"/>
-          <w:i/>
-          <w:color w:val="1F497D" w:themeColor="text2"/>
-        </w:rPr>
-        <w:t>mysql</w:t>
-      </w:r>
-      <w:proofErr w:type="spellEnd"/>
-      <w:r>
-        <w:rPr>
-          <w:rFonts w:asciiTheme="majorHAnsi" w:hAnsiTheme="majorHAnsi"/>
-          <w:i/>
-          <w:color w:val="1F497D" w:themeColor="text2"/>
-        </w:rPr>
-        <w:t xml:space="preserve"> database)</w:t>
+        <w:t xml:space="preserve">. </w:t>
+      </w:r>
+      <w:r>
+        <w:rPr>
+          <w:rFonts w:asciiTheme="majorHAnsi" w:hAnsiTheme="majorHAnsi"/>
+        </w:rPr>
+        <w:t>If developed using .NET, r</w:t>
+      </w:r>
+      <w:r>
+        <w:rPr>
+          <w:rFonts w:asciiTheme="majorHAnsi" w:hAnsiTheme="majorHAnsi"/>
+        </w:rPr>
+        <w:t>un as a Service on Windows 2008 server</w:t>
+      </w:r>
+      <w:r>
+        <w:rPr>
+          <w:rFonts w:asciiTheme="majorHAnsi" w:hAnsiTheme="majorHAnsi"/>
+        </w:rPr>
+        <w:t xml:space="preserve"> (Virtual)</w:t>
       </w:r>
     </w:p>
     <w:p>
@@ -309,16 +341,14 @@
         <w:contextualSpacing w:val="0"/>
         <w:rPr>
           <w:rFonts w:asciiTheme="majorHAnsi" w:hAnsiTheme="majorHAnsi"/>
-          <w:color w:val="1F497D" w:themeColor="text2"/>
-        </w:rPr>
-      </w:pPr>
-      <w:r>
-        <w:rPr>
-          <w:rFonts w:asciiTheme="majorHAnsi" w:hAnsiTheme="majorHAnsi"/>
-          <w:b/>
-          <w:color w:val="00B050"/>
-        </w:rPr>
-        <w:t>DONE</w:t>
+        </w:rPr>
+      </w:pPr>
+      <w:r>
+        <w:rPr>
+          <w:rFonts w:asciiTheme="majorHAnsi" w:hAnsiTheme="majorHAnsi"/>
+          <w:b/>
+        </w:rPr>
+        <w:t>N/A</w:t>
       </w:r>
       <w:r>
         <w:rPr>
@@ -330,39 +360,7 @@
         <w:rPr>
           <w:rFonts w:asciiTheme="majorHAnsi" w:hAnsiTheme="majorHAnsi"/>
         </w:rPr>
-        <w:t xml:space="preserve">Based on configuration information, check </w:t>
-      </w:r>
-      <w:proofErr w:type="spellStart"/>
-      <w:r>
-        <w:rPr>
-          <w:rFonts w:asciiTheme="majorHAnsi" w:hAnsiTheme="majorHAnsi"/>
-        </w:rPr>
-        <w:t>eMail</w:t>
-      </w:r>
-      <w:proofErr w:type="spellEnd"/>
-      <w:r>
-        <w:rPr>
-          <w:rFonts w:asciiTheme="majorHAnsi" w:hAnsiTheme="majorHAnsi"/>
-        </w:rPr>
-        <w:t xml:space="preserve"> </w:t>
-      </w:r>
-      <w:r>
-        <w:rPr>
-          <w:rFonts w:asciiTheme="majorHAnsi" w:hAnsiTheme="majorHAnsi"/>
-        </w:rPr>
-        <w:t xml:space="preserve">Sender, </w:t>
-      </w:r>
-      <w:r>
-        <w:rPr>
-          <w:rFonts w:asciiTheme="majorHAnsi" w:hAnsiTheme="majorHAnsi"/>
-        </w:rPr>
-        <w:t>Subject and/or body for specific key words</w:t>
-      </w:r>
-      <w:r>
-        <w:rPr>
-          <w:rFonts w:asciiTheme="majorHAnsi" w:hAnsiTheme="majorHAnsi"/>
-        </w:rPr>
-        <w:t xml:space="preserve">. </w:t>
+        <w:t>If developed using Java, run as a Daemon on RHEL 5/6</w:t>
       </w:r>
     </w:p>
     <w:p>
@@ -383,84 +381,33 @@
         <w:rPr>
           <w:rFonts w:asciiTheme="majorHAnsi" w:hAnsiTheme="majorHAnsi"/>
           <w:b/>
-          <w:color w:val="00B0F0"/>
-        </w:rPr>
-        <w:t>NOT UNDERSTOOD.</w:t>
-      </w:r>
-      <w:r>
-        <w:rPr>
-          <w:rFonts w:asciiTheme="majorHAnsi" w:hAnsiTheme="majorHAnsi"/>
-          <w:color w:val="00B0F0"/>
-        </w:rPr>
-        <w:t xml:space="preserve"> </w:t>
-      </w:r>
-      <w:r>
-        <w:rPr>
-          <w:rFonts w:asciiTheme="majorHAnsi" w:hAnsiTheme="majorHAnsi"/>
-        </w:rPr>
-        <w:t xml:space="preserve">If same message appears in </w:t>
-      </w:r>
-      <w:proofErr w:type="spellStart"/>
-      <w:r>
-        <w:rPr>
-          <w:rFonts w:asciiTheme="majorHAnsi" w:hAnsiTheme="majorHAnsi"/>
-        </w:rPr>
-        <w:t>eMail</w:t>
-      </w:r>
-      <w:proofErr w:type="spellEnd"/>
-      <w:r>
-        <w:rPr>
-          <w:rFonts w:asciiTheme="majorHAnsi" w:hAnsiTheme="majorHAnsi"/>
-        </w:rPr>
-        <w:t xml:space="preserve"> queue more than once, log this</w:t>
-      </w:r>
-      <w:r>
-        <w:rPr>
-          <w:rFonts w:asciiTheme="majorHAnsi" w:hAnsiTheme="majorHAnsi"/>
-        </w:rPr>
-        <w:t xml:space="preserve"> </w:t>
-      </w:r>
-      <w:r>
-        <w:rPr>
-          <w:rFonts w:asciiTheme="majorHAnsi" w:hAnsiTheme="majorHAnsi"/>
-          <w:i/>
-          <w:color w:val="1F497D" w:themeColor="text2"/>
-        </w:rPr>
-        <w:t>(</w:t>
-      </w:r>
-      <w:r>
-        <w:rPr>
-          <w:rFonts w:asciiTheme="majorHAnsi" w:hAnsiTheme="majorHAnsi"/>
-          <w:i/>
-          <w:color w:val="1F497D" w:themeColor="text2"/>
-        </w:rPr>
-        <w:t xml:space="preserve">do you mean that, if the *same events* occur more than once, I must log this? For </w:t>
-      </w:r>
-      <w:proofErr w:type="gramStart"/>
-      <w:r>
-        <w:rPr>
-          <w:rFonts w:asciiTheme="majorHAnsi" w:hAnsiTheme="majorHAnsi"/>
-          <w:i/>
-          <w:color w:val="1F497D" w:themeColor="text2"/>
-        </w:rPr>
-        <w:t>example :</w:t>
-      </w:r>
-      <w:proofErr w:type="gramEnd"/>
-      <w:r>
-        <w:rPr>
-          <w:rFonts w:asciiTheme="majorHAnsi" w:hAnsiTheme="majorHAnsi"/>
-          <w:i/>
-          <w:color w:val="1F497D" w:themeColor="text2"/>
-        </w:rPr>
-        <w:t xml:space="preserve"> Oracle server goes offline email, occur twice? </w:t>
-      </w:r>
-      <w:r>
-        <w:rPr>
-          <w:rFonts w:asciiTheme="majorHAnsi" w:hAnsiTheme="majorHAnsi"/>
-          <w:i/>
-          <w:color w:val="1F497D" w:themeColor="text2"/>
-        </w:rPr>
-        <w:t>)</w:t>
+          <w:color w:val="00B050"/>
+        </w:rPr>
+        <w:t>DONE</w:t>
+      </w:r>
+      <w:r>
+        <w:rPr>
+          <w:rFonts w:asciiTheme="majorHAnsi" w:hAnsiTheme="majorHAnsi"/>
+        </w:rPr>
+        <w:t xml:space="preserve">. </w:t>
+      </w:r>
+      <w:r>
+        <w:rPr>
+          <w:rFonts w:asciiTheme="majorHAnsi" w:hAnsiTheme="majorHAnsi"/>
+        </w:rPr>
+        <w:t>At startup</w:t>
+      </w:r>
+      <w:r>
+        <w:rPr>
+          <w:rFonts w:asciiTheme="majorHAnsi" w:hAnsiTheme="majorHAnsi"/>
+        </w:rPr>
+        <w:t xml:space="preserve"> and at a configurable frequency</w:t>
+      </w:r>
+      <w:r>
+        <w:rPr>
+          <w:rFonts w:asciiTheme="majorHAnsi" w:hAnsiTheme="majorHAnsi"/>
+        </w:rPr>
+        <w:t>, read from a database to obtain latest configuration options</w:t>
       </w:r>
     </w:p>
     <w:p>
@@ -481,14 +428,13 @@
         <w:rPr>
           <w:rFonts w:asciiTheme="majorHAnsi" w:hAnsiTheme="majorHAnsi"/>
           <w:b/>
-          <w:color w:val="FF0000"/>
-        </w:rPr>
-        <w:t>PARTIAL</w:t>
-      </w:r>
-      <w:r>
-        <w:rPr>
-          <w:rFonts w:asciiTheme="majorHAnsi" w:hAnsiTheme="majorHAnsi"/>
-          <w:b/>
+          <w:color w:val="00B050"/>
+        </w:rPr>
+        <w:t>DONE</w:t>
+      </w:r>
+      <w:r>
+        <w:rPr>
+          <w:rFonts w:asciiTheme="majorHAnsi" w:hAnsiTheme="majorHAnsi"/>
         </w:rPr>
         <w:t xml:space="preserve">. </w:t>
       </w:r>
@@ -496,7 +442,7 @@
         <w:rPr>
           <w:rFonts w:asciiTheme="majorHAnsi" w:hAnsiTheme="majorHAnsi"/>
         </w:rPr>
-        <w:t>Based on the information found in the Sender, Subject and/or Body send an SMS to a Mobile Telephone number(s)</w:t>
+        <w:t>Login and check a pop3 eMail account at a configurable frequency</w:t>
       </w:r>
       <w:r>
         <w:rPr>
@@ -510,7 +456,7 @@
           <w:i/>
           <w:color w:val="1F497D" w:themeColor="text2"/>
         </w:rPr>
-        <w:t>(the code already prepared for the device)</w:t>
+        <w:t>(able to check through gmail pop3 account)</w:t>
       </w:r>
     </w:p>
     <w:p>
@@ -525,52 +471,29 @@
         <w:contextualSpacing w:val="0"/>
         <w:rPr>
           <w:rFonts w:asciiTheme="majorHAnsi" w:hAnsiTheme="majorHAnsi"/>
-        </w:rPr>
-      </w:pPr>
-      <w:r>
-        <w:rPr>
-          <w:rFonts w:asciiTheme="majorHAnsi" w:hAnsiTheme="majorHAnsi"/>
-          <w:b/>
-          <w:color w:val="FF0000"/>
-        </w:rPr>
-        <w:t>PARTIAL</w:t>
-      </w:r>
-      <w:r>
-        <w:rPr>
-          <w:rFonts w:asciiTheme="majorHAnsi" w:hAnsiTheme="majorHAnsi"/>
-          <w:b/>
-        </w:rPr>
-        <w:t xml:space="preserve">. </w:t>
-      </w:r>
-      <w:r>
-        <w:rPr>
-          <w:rFonts w:asciiTheme="majorHAnsi" w:hAnsiTheme="majorHAnsi"/>
-        </w:rPr>
-        <w:t xml:space="preserve">Based on the information found in the Sender, Subject and/or Body </w:t>
-      </w:r>
-      <w:r>
-        <w:rPr>
-          <w:rFonts w:asciiTheme="majorHAnsi" w:hAnsiTheme="majorHAnsi"/>
-        </w:rPr>
-        <w:t xml:space="preserve">optionally </w:t>
-      </w:r>
-      <w:r>
-        <w:rPr>
-          <w:rFonts w:asciiTheme="majorHAnsi" w:hAnsiTheme="majorHAnsi"/>
-        </w:rPr>
-        <w:t>make a call</w:t>
-      </w:r>
-      <w:r>
-        <w:rPr>
-          <w:rFonts w:asciiTheme="majorHAnsi" w:hAnsiTheme="majorHAnsi"/>
-        </w:rPr>
-        <w:t xml:space="preserve"> to a Mobile Telephone number(s)</w:t>
-      </w:r>
-      <w:r>
-        <w:rPr>
-          <w:rFonts w:asciiTheme="majorHAnsi" w:hAnsiTheme="majorHAnsi"/>
-        </w:rPr>
-        <w:t xml:space="preserve"> </w:t>
+          <w:b/>
+        </w:rPr>
+      </w:pPr>
+      <w:r>
+        <w:rPr>
+          <w:rFonts w:asciiTheme="majorHAnsi" w:hAnsiTheme="majorHAnsi"/>
+          <w:b/>
+          <w:color w:val="00B050"/>
+        </w:rPr>
+        <w:t>DONE.</w:t>
+      </w:r>
+      <w:r>
+        <w:rPr>
+          <w:rFonts w:asciiTheme="majorHAnsi" w:hAnsiTheme="majorHAnsi"/>
+          <w:color w:val="00B050"/>
+        </w:rPr>
+        <w:t xml:space="preserve"> </w:t>
+      </w:r>
+      <w:r>
+        <w:rPr>
+          <w:rFonts w:asciiTheme="majorHAnsi" w:hAnsiTheme="majorHAnsi"/>
+        </w:rPr>
+        <w:t>Check for new mail, keeping a record of mail already checked</w:t>
       </w:r>
       <w:r>
         <w:rPr>
@@ -584,7 +507,7 @@
           <w:i/>
           <w:color w:val="1F497D" w:themeColor="text2"/>
         </w:rPr>
-        <w:t>(the code already prepared for the device)</w:t>
+        <w:t>(stored in inbox table of mysql database)</w:t>
       </w:r>
     </w:p>
     <w:p>
@@ -599,130 +522,46 @@
         <w:contextualSpacing w:val="0"/>
         <w:rPr>
           <w:rFonts w:asciiTheme="majorHAnsi" w:hAnsiTheme="majorHAnsi"/>
-        </w:rPr>
-      </w:pPr>
-      <w:r>
-        <w:rPr>
-          <w:rFonts w:asciiTheme="majorHAnsi" w:hAnsiTheme="majorHAnsi"/>
-          <w:b/>
-          <w:color w:val="002060"/>
-        </w:rPr>
-        <w:t>NOT YET.</w:t>
-      </w:r>
-      <w:r>
-        <w:rPr>
-          <w:rFonts w:asciiTheme="majorHAnsi" w:hAnsiTheme="majorHAnsi"/>
-          <w:color w:val="002060"/>
-        </w:rPr>
-        <w:t xml:space="preserve"> </w:t>
-      </w:r>
-      <w:r>
-        <w:rPr>
-          <w:rFonts w:asciiTheme="majorHAnsi" w:hAnsiTheme="majorHAnsi"/>
-        </w:rPr>
-        <w:t>SMS/Call</w:t>
-      </w:r>
-      <w:r>
-        <w:rPr>
-          <w:rFonts w:asciiTheme="majorHAnsi" w:hAnsiTheme="majorHAnsi"/>
-        </w:rPr>
-        <w:t xml:space="preserve"> to be acknowledged within configurable time – this capability to be subject to </w:t>
-      </w:r>
-      <w:r>
-        <w:rPr>
-          <w:rFonts w:asciiTheme="majorHAnsi" w:hAnsiTheme="majorHAnsi"/>
-          <w:i/>
-          <w:color w:val="1F497D" w:themeColor="text2"/>
-        </w:rPr>
-        <w:t xml:space="preserve">(accepting </w:t>
-      </w:r>
-      <w:proofErr w:type="gramStart"/>
-      <w:r>
-        <w:rPr>
-          <w:rFonts w:asciiTheme="majorHAnsi" w:hAnsiTheme="majorHAnsi"/>
-          <w:i/>
-          <w:color w:val="1F497D" w:themeColor="text2"/>
-        </w:rPr>
-        <w:t>an</w:t>
-      </w:r>
-      <w:proofErr w:type="gramEnd"/>
-      <w:r>
-        <w:rPr>
-          <w:rFonts w:asciiTheme="majorHAnsi" w:hAnsiTheme="majorHAnsi"/>
-          <w:i/>
-          <w:color w:val="1F497D" w:themeColor="text2"/>
-        </w:rPr>
-        <w:t xml:space="preserve"> </w:t>
-      </w:r>
-      <w:proofErr w:type="spellStart"/>
-      <w:r>
-        <w:rPr>
-          <w:rFonts w:asciiTheme="majorHAnsi" w:hAnsiTheme="majorHAnsi"/>
-          <w:i/>
-          <w:color w:val="1F497D" w:themeColor="text2"/>
-        </w:rPr>
-        <w:t>sms</w:t>
-      </w:r>
-      <w:proofErr w:type="spellEnd"/>
-      <w:r>
-        <w:rPr>
-          <w:rFonts w:asciiTheme="majorHAnsi" w:hAnsiTheme="majorHAnsi"/>
-          <w:i/>
-          <w:color w:val="1F497D" w:themeColor="text2"/>
-        </w:rPr>
-        <w:t xml:space="preserve"> reply/voice call is still doable, but I must test it using the </w:t>
-      </w:r>
-      <w:proofErr w:type="spellStart"/>
-      <w:r>
-        <w:rPr>
-          <w:rFonts w:asciiTheme="majorHAnsi" w:hAnsiTheme="majorHAnsi"/>
-          <w:i/>
-          <w:color w:val="1F497D" w:themeColor="text2"/>
-        </w:rPr>
-        <w:t>sms</w:t>
-      </w:r>
-      <w:proofErr w:type="spellEnd"/>
-      <w:r>
-        <w:rPr>
-          <w:rFonts w:asciiTheme="majorHAnsi" w:hAnsiTheme="majorHAnsi"/>
-          <w:i/>
-          <w:color w:val="1F497D" w:themeColor="text2"/>
-        </w:rPr>
-        <w:t xml:space="preserve"> gateway device</w:t>
-      </w:r>
-      <w:r>
-        <w:rPr>
-          <w:rFonts w:asciiTheme="majorHAnsi" w:hAnsiTheme="majorHAnsi"/>
-          <w:i/>
-          <w:color w:val="1F497D" w:themeColor="text2"/>
-        </w:rPr>
-        <w:t xml:space="preserve">. Will add a Time </w:t>
-      </w:r>
-      <w:proofErr w:type="spellStart"/>
-      <w:r>
-        <w:rPr>
-          <w:rFonts w:asciiTheme="majorHAnsi" w:hAnsiTheme="majorHAnsi"/>
-          <w:i/>
-          <w:color w:val="1F497D" w:themeColor="text2"/>
-        </w:rPr>
-        <w:t>acknowledgemnt</w:t>
-      </w:r>
-      <w:proofErr w:type="spellEnd"/>
-      <w:r>
-        <w:rPr>
-          <w:rFonts w:asciiTheme="majorHAnsi" w:hAnsiTheme="majorHAnsi"/>
-          <w:i/>
-          <w:color w:val="1F497D" w:themeColor="text2"/>
-        </w:rPr>
-        <w:t xml:space="preserve"> interval in the settings</w:t>
-      </w:r>
-      <w:r>
-        <w:rPr>
-          <w:rFonts w:asciiTheme="majorHAnsi" w:hAnsiTheme="majorHAnsi"/>
-          <w:i/>
-          <w:color w:val="1F497D" w:themeColor="text2"/>
-        </w:rPr>
-        <w:t>)</w:t>
+          <w:color w:val="1F497D" w:themeColor="text2"/>
+        </w:rPr>
+      </w:pPr>
+      <w:r>
+        <w:rPr>
+          <w:rFonts w:asciiTheme="majorHAnsi" w:hAnsiTheme="majorHAnsi"/>
+          <w:b/>
+          <w:color w:val="00B050"/>
+        </w:rPr>
+        <w:t>DONE</w:t>
+      </w:r>
+      <w:r>
+        <w:rPr>
+          <w:rFonts w:asciiTheme="majorHAnsi" w:hAnsiTheme="majorHAnsi"/>
+        </w:rPr>
+        <w:t xml:space="preserve">. </w:t>
+      </w:r>
+      <w:r>
+        <w:rPr>
+          <w:rFonts w:asciiTheme="majorHAnsi" w:hAnsiTheme="majorHAnsi"/>
+        </w:rPr>
+        <w:t xml:space="preserve">Based on configuration information, check eMail </w:t>
+      </w:r>
+      <w:r>
+        <w:rPr>
+          <w:rFonts w:asciiTheme="majorHAnsi" w:hAnsiTheme="majorHAnsi"/>
+        </w:rPr>
+        <w:t xml:space="preserve">Sender, </w:t>
+      </w:r>
+      <w:r>
+        <w:rPr>
+          <w:rFonts w:asciiTheme="majorHAnsi" w:hAnsiTheme="majorHAnsi"/>
+        </w:rPr>
+        <w:t>Subject and/or body for specific key words</w:t>
+      </w:r>
+      <w:r>
+        <w:rPr>
+          <w:rFonts w:asciiTheme="majorHAnsi" w:hAnsiTheme="majorHAnsi"/>
+        </w:rPr>
+        <w:t xml:space="preserve">. </w:t>
       </w:r>
     </w:p>
     <w:p>
@@ -743,6 +582,196 @@
         <w:rPr>
           <w:rFonts w:asciiTheme="majorHAnsi" w:hAnsiTheme="majorHAnsi"/>
           <w:b/>
+          <w:color w:val="00B0F0"/>
+        </w:rPr>
+        <w:t>NOT UNDERSTOOD.</w:t>
+      </w:r>
+      <w:r>
+        <w:rPr>
+          <w:rFonts w:asciiTheme="majorHAnsi" w:hAnsiTheme="majorHAnsi"/>
+          <w:color w:val="00B0F0"/>
+        </w:rPr>
+        <w:t xml:space="preserve"> </w:t>
+      </w:r>
+      <w:r>
+        <w:rPr>
+          <w:rFonts w:asciiTheme="majorHAnsi" w:hAnsiTheme="majorHAnsi"/>
+        </w:rPr>
+        <w:t>If same message appears in eMail queue more than once, log this</w:t>
+      </w:r>
+      <w:r>
+        <w:rPr>
+          <w:rFonts w:asciiTheme="majorHAnsi" w:hAnsiTheme="majorHAnsi"/>
+        </w:rPr>
+        <w:t xml:space="preserve"> </w:t>
+      </w:r>
+      <w:r>
+        <w:rPr>
+          <w:rFonts w:asciiTheme="majorHAnsi" w:hAnsiTheme="majorHAnsi"/>
+          <w:i/>
+          <w:color w:val="1F497D" w:themeColor="text2"/>
+        </w:rPr>
+        <w:t>(</w:t>
+      </w:r>
+      <w:r>
+        <w:rPr>
+          <w:rFonts w:asciiTheme="majorHAnsi" w:hAnsiTheme="majorHAnsi"/>
+          <w:i/>
+          <w:color w:val="1F497D" w:themeColor="text2"/>
+        </w:rPr>
+        <w:t xml:space="preserve">do you mean that, if the *same events* occur more than once, I must log this? For example : Oracle server goes offline email, occur twice? </w:t>
+      </w:r>
+      <w:r>
+        <w:rPr>
+          <w:rFonts w:asciiTheme="majorHAnsi" w:hAnsiTheme="majorHAnsi"/>
+          <w:i/>
+          <w:color w:val="1F497D" w:themeColor="text2"/>
+        </w:rPr>
+        <w:t>)</w:t>
+      </w:r>
+    </w:p>
+    <w:p>
+      <w:pPr>
+        <w:pStyle w:val="ListParagraph"/>
+        <w:numPr>
+          <w:ilvl w:val="0"/>
+          <w:numId w:val="1"/>
+        </w:numPr>
+        <w:spacing w:before="120"/>
+        <w:ind w:left="714" w:hanging="357"/>
+        <w:contextualSpacing w:val="0"/>
+        <w:rPr>
+          <w:rFonts w:asciiTheme="majorHAnsi" w:hAnsiTheme="majorHAnsi"/>
+        </w:rPr>
+      </w:pPr>
+      <w:r>
+        <w:rPr>
+          <w:rFonts w:asciiTheme="majorHAnsi" w:hAnsiTheme="majorHAnsi"/>
+          <w:b/>
+          <w:color w:val="FF0000"/>
+        </w:rPr>
+        <w:t>PARTIAL</w:t>
+      </w:r>
+      <w:r>
+        <w:rPr>
+          <w:rFonts w:asciiTheme="majorHAnsi" w:hAnsiTheme="majorHAnsi"/>
+          <w:b/>
+        </w:rPr>
+        <w:t xml:space="preserve">. </w:t>
+      </w:r>
+      <w:r>
+        <w:rPr>
+          <w:rFonts w:asciiTheme="majorHAnsi" w:hAnsiTheme="majorHAnsi"/>
+        </w:rPr>
+        <w:t>Based on the information found in the Sender, Subject and/or Body send an SMS to a Mobile Telephone number(s)</w:t>
+      </w:r>
+      <w:r>
+        <w:rPr>
+          <w:rFonts w:asciiTheme="majorHAnsi" w:hAnsiTheme="majorHAnsi"/>
+        </w:rPr>
+        <w:t xml:space="preserve"> </w:t>
+      </w:r>
+      <w:r>
+        <w:rPr>
+          <w:rFonts w:asciiTheme="majorHAnsi" w:hAnsiTheme="majorHAnsi"/>
+          <w:i/>
+          <w:color w:val="1F497D" w:themeColor="text2"/>
+        </w:rPr>
+        <w:t>(the code already prepared for the device)</w:t>
+      </w:r>
+    </w:p>
+    <w:p>
+      <w:pPr>
+        <w:pStyle w:val="ListParagraph"/>
+        <w:numPr>
+          <w:ilvl w:val="0"/>
+          <w:numId w:val="1"/>
+        </w:numPr>
+        <w:spacing w:before="120"/>
+        <w:ind w:left="714" w:hanging="357"/>
+        <w:contextualSpacing w:val="0"/>
+        <w:rPr>
+          <w:rFonts w:asciiTheme="majorHAnsi" w:hAnsiTheme="majorHAnsi"/>
+        </w:rPr>
+      </w:pPr>
+      <w:r>
+        <w:rPr>
+          <w:rFonts w:asciiTheme="majorHAnsi" w:hAnsiTheme="majorHAnsi"/>
+          <w:b/>
+          <w:color w:val="FF0000"/>
+        </w:rPr>
+        <w:t>PARTIAL</w:t>
+      </w:r>
+      <w:r>
+        <w:rPr>
+          <w:rFonts w:asciiTheme="majorHAnsi" w:hAnsiTheme="majorHAnsi"/>
+          <w:b/>
+        </w:rPr>
+        <w:t xml:space="preserve">. </w:t>
+      </w:r>
+      <w:r>
+        <w:rPr>
+          <w:rFonts w:asciiTheme="majorHAnsi" w:hAnsiTheme="majorHAnsi"/>
+        </w:rPr>
+        <w:t xml:space="preserve">Based on the information found in the Sender, Subject and/or Body </w:t>
+      </w:r>
+      <w:r>
+        <w:rPr>
+          <w:rFonts w:asciiTheme="majorHAnsi" w:hAnsiTheme="majorHAnsi"/>
+        </w:rPr>
+        <w:t xml:space="preserve">optionally </w:t>
+      </w:r>
+      <w:r>
+        <w:rPr>
+          <w:rFonts w:asciiTheme="majorHAnsi" w:hAnsiTheme="majorHAnsi"/>
+        </w:rPr>
+        <w:t>make a call</w:t>
+      </w:r>
+      <w:r>
+        <w:rPr>
+          <w:rFonts w:asciiTheme="majorHAnsi" w:hAnsiTheme="majorHAnsi"/>
+        </w:rPr>
+        <w:t xml:space="preserve"> to a Mobile Telephone number(s)</w:t>
+      </w:r>
+      <w:r>
+        <w:rPr>
+          <w:rFonts w:asciiTheme="majorHAnsi" w:hAnsiTheme="majorHAnsi"/>
+        </w:rPr>
+        <w:t xml:space="preserve"> </w:t>
+      </w:r>
+      <w:r>
+        <w:rPr>
+          <w:rFonts w:asciiTheme="majorHAnsi" w:hAnsiTheme="majorHAnsi"/>
+        </w:rPr>
+        <w:t xml:space="preserve"> </w:t>
+      </w:r>
+      <w:r>
+        <w:rPr>
+          <w:rFonts w:asciiTheme="majorHAnsi" w:hAnsiTheme="majorHAnsi"/>
+          <w:i/>
+          <w:color w:val="1F497D" w:themeColor="text2"/>
+        </w:rPr>
+        <w:t>(the code already prepared for the device)</w:t>
+      </w:r>
+    </w:p>
+    <w:p>
+      <w:pPr>
+        <w:pStyle w:val="ListParagraph"/>
+        <w:numPr>
+          <w:ilvl w:val="0"/>
+          <w:numId w:val="1"/>
+        </w:numPr>
+        <w:spacing w:before="120"/>
+        <w:ind w:left="714" w:hanging="357"/>
+        <w:contextualSpacing w:val="0"/>
+        <w:rPr>
+          <w:rFonts w:asciiTheme="majorHAnsi" w:hAnsiTheme="majorHAnsi"/>
+        </w:rPr>
+      </w:pPr>
+      <w:r>
+        <w:rPr>
+          <w:rFonts w:asciiTheme="majorHAnsi" w:hAnsiTheme="majorHAnsi"/>
+          <w:b/>
           <w:color w:val="002060"/>
         </w:rPr>
         <w:t>NOT YET.</w:t>
@@ -750,7 +779,6 @@
       <w:r>
         <w:rPr>
           <w:rFonts w:asciiTheme="majorHAnsi" w:hAnsiTheme="majorHAnsi"/>
-          <w:b/>
           <w:color w:val="002060"/>
         </w:rPr>
         <w:t xml:space="preserve"> </w:t>
@@ -759,6 +787,74 @@
         <w:rPr>
           <w:rFonts w:asciiTheme="majorHAnsi" w:hAnsiTheme="majorHAnsi"/>
         </w:rPr>
+        <w:t>SMS/Call</w:t>
+      </w:r>
+      <w:r>
+        <w:rPr>
+          <w:rFonts w:asciiTheme="majorHAnsi" w:hAnsiTheme="majorHAnsi"/>
+        </w:rPr>
+        <w:t xml:space="preserve"> to be acknowledged within configurable time – this capability to be subject to </w:t>
+      </w:r>
+      <w:r>
+        <w:rPr>
+          <w:rFonts w:asciiTheme="majorHAnsi" w:hAnsiTheme="majorHAnsi"/>
+          <w:i/>
+          <w:color w:val="1F497D" w:themeColor="text2"/>
+        </w:rPr>
+        <w:t>(accepting an sms reply/voice call is still doable, but I must test it using the sms gateway device</w:t>
+      </w:r>
+      <w:r>
+        <w:rPr>
+          <w:rFonts w:asciiTheme="majorHAnsi" w:hAnsiTheme="majorHAnsi"/>
+          <w:i/>
+          <w:color w:val="1F497D" w:themeColor="text2"/>
+        </w:rPr>
+        <w:t>. Will add a Time acknowledgemnt interval in the settings</w:t>
+      </w:r>
+      <w:r>
+        <w:rPr>
+          <w:rFonts w:asciiTheme="majorHAnsi" w:hAnsiTheme="majorHAnsi"/>
+          <w:i/>
+          <w:color w:val="1F497D" w:themeColor="text2"/>
+        </w:rPr>
+        <w:t>)</w:t>
+      </w:r>
+    </w:p>
+    <w:p>
+      <w:pPr>
+        <w:pStyle w:val="ListParagraph"/>
+        <w:numPr>
+          <w:ilvl w:val="0"/>
+          <w:numId w:val="1"/>
+        </w:numPr>
+        <w:spacing w:before="120"/>
+        <w:ind w:left="714" w:hanging="357"/>
+        <w:contextualSpacing w:val="0"/>
+        <w:rPr>
+          <w:rFonts w:asciiTheme="majorHAnsi" w:hAnsiTheme="majorHAnsi"/>
+        </w:rPr>
+      </w:pPr>
+      <w:r>
+        <w:rPr>
+          <w:rFonts w:asciiTheme="majorHAnsi" w:hAnsiTheme="majorHAnsi"/>
+          <w:b/>
+          <w:color w:val="002060"/>
+        </w:rPr>
+        <w:lastRenderedPageBreak/>
+        <w:t>NOT YET.</w:t>
+      </w:r>
+      <w:r>
+        <w:rPr>
+          <w:rFonts w:asciiTheme="majorHAnsi" w:hAnsiTheme="majorHAnsi"/>
+          <w:b/>
+          <w:color w:val="002060"/>
+        </w:rPr>
+        <w:t xml:space="preserve"> </w:t>
+      </w:r>
+      <w:r>
+        <w:rPr>
+          <w:rFonts w:asciiTheme="majorHAnsi" w:hAnsiTheme="majorHAnsi"/>
+        </w:rPr>
         <w:t>No acknowledgement results in additional SMS / Call</w:t>
       </w:r>
       <w:r>
@@ -785,255 +881,135 @@
           <w:i/>
           <w:color w:val="1F497D" w:themeColor="text2"/>
         </w:rPr>
-        <w:t xml:space="preserve">(accepting an </w:t>
-      </w:r>
-      <w:proofErr w:type="spellStart"/>
-      <w:r>
+        <w:t>(accepting an sms reply/voice call is still doable, but I must test it using the sms gateway device)</w:t>
+      </w:r>
+    </w:p>
+    <w:p>
+      <w:pPr>
+        <w:pStyle w:val="Heading1"/>
+      </w:pPr>
+      <w:r>
+        <w:t>Logging:</w:t>
+      </w:r>
+    </w:p>
+    <w:p>
+      <w:pPr>
+        <w:rPr>
+          <w:rFonts w:asciiTheme="majorHAnsi" w:hAnsiTheme="majorHAnsi"/>
+        </w:rPr>
+      </w:pPr>
+      <w:r>
+        <w:rPr>
+          <w:rFonts w:asciiTheme="majorHAnsi" w:hAnsiTheme="majorHAnsi"/>
+        </w:rPr>
+        <w:t>Every Startup/Stop to be logged</w:t>
+      </w:r>
+      <w:r>
+        <w:rPr>
+          <w:rFonts w:asciiTheme="majorHAnsi" w:hAnsiTheme="majorHAnsi"/>
+          <w:b/>
+          <w:color w:val="1F497D" w:themeColor="text2"/>
+        </w:rPr>
+        <w:t xml:space="preserve"> (DONE)</w:t>
+      </w:r>
+      <w:r>
+        <w:rPr>
+          <w:rFonts w:asciiTheme="majorHAnsi" w:hAnsiTheme="majorHAnsi"/>
+          <w:b/>
+          <w:color w:val="1F497D" w:themeColor="text2"/>
+        </w:rPr>
+        <w:t>,</w:t>
+      </w:r>
+      <w:r>
+        <w:rPr>
+          <w:rFonts w:asciiTheme="majorHAnsi" w:hAnsiTheme="majorHAnsi"/>
+          <w:color w:val="1F497D" w:themeColor="text2"/>
+        </w:rPr>
+        <w:t xml:space="preserve"> </w:t>
+      </w:r>
+      <w:r>
+        <w:rPr>
+          <w:rFonts w:asciiTheme="majorHAnsi" w:hAnsiTheme="majorHAnsi"/>
+        </w:rPr>
+        <w:t>every check of eMail to be logged</w:t>
+      </w:r>
+      <w:r>
+        <w:rPr>
+          <w:rFonts w:asciiTheme="majorHAnsi" w:hAnsiTheme="majorHAnsi"/>
+        </w:rPr>
+        <w:t xml:space="preserve"> </w:t>
+      </w:r>
+      <w:r>
+        <w:rPr>
+          <w:rFonts w:asciiTheme="majorHAnsi" w:hAnsiTheme="majorHAnsi"/>
+          <w:b/>
+          <w:color w:val="1F497D" w:themeColor="text2"/>
+        </w:rPr>
+        <w:t xml:space="preserve"> (DONE),</w:t>
+      </w:r>
+      <w:r>
+        <w:rPr>
+          <w:rFonts w:asciiTheme="majorHAnsi" w:hAnsiTheme="majorHAnsi"/>
+          <w:color w:val="1F497D" w:themeColor="text2"/>
+        </w:rPr>
+        <w:t xml:space="preserve"> </w:t>
+      </w:r>
+      <w:r>
+        <w:rPr>
+          <w:rFonts w:asciiTheme="majorHAnsi" w:hAnsiTheme="majorHAnsi"/>
+        </w:rPr>
+        <w:t xml:space="preserve"> </w:t>
+      </w:r>
+    </w:p>
+    <w:p>
+      <w:pPr>
+        <w:rPr>
+          <w:rFonts w:asciiTheme="majorHAnsi" w:hAnsiTheme="majorHAnsi"/>
+        </w:rPr>
+      </w:pPr>
+    </w:p>
+    <w:p>
+      <w:pPr>
         <w:rPr>
           <w:rFonts w:asciiTheme="majorHAnsi" w:hAnsiTheme="majorHAnsi"/>
           <w:i/>
-          <w:color w:val="1F497D" w:themeColor="text2"/>
-        </w:rPr>
-        <w:t>sms</w:t>
-      </w:r>
-      <w:proofErr w:type="spellEnd"/>
+        </w:rPr>
+      </w:pPr>
+      <w:r>
+        <w:rPr>
+          <w:rFonts w:asciiTheme="majorHAnsi" w:hAnsiTheme="majorHAnsi"/>
+        </w:rPr>
+        <w:t>If Service stopped abnormally eg Service killed, log entry to be made on next startup</w:t>
+      </w:r>
+      <w:r>
+        <w:rPr>
+          <w:rFonts w:asciiTheme="majorHAnsi" w:hAnsiTheme="majorHAnsi"/>
+        </w:rPr>
+        <w:t xml:space="preserve"> </w:t>
+      </w:r>
+      <w:r>
+        <w:rPr>
+          <w:rFonts w:asciiTheme="majorHAnsi" w:hAnsiTheme="majorHAnsi"/>
+          <w:b/>
+          <w:color w:val="1F497D" w:themeColor="text2"/>
+        </w:rPr>
+        <w:t>(DONE)</w:t>
+      </w:r>
+      <w:r>
+        <w:rPr>
+          <w:rFonts w:asciiTheme="majorHAnsi" w:hAnsiTheme="majorHAnsi"/>
+          <w:b/>
+          <w:color w:val="1F497D" w:themeColor="text2"/>
+        </w:rPr>
+        <w:t xml:space="preserve"> </w:t>
+      </w:r>
       <w:r>
         <w:rPr>
           <w:rFonts w:asciiTheme="majorHAnsi" w:hAnsiTheme="majorHAnsi"/>
           <w:i/>
           <w:color w:val="1F497D" w:themeColor="text2"/>
         </w:rPr>
-        <w:t xml:space="preserve"> reply/voice call is still doable, but I must test it using the </w:t>
-      </w:r>
-      <w:proofErr w:type="spellStart"/>
-      <w:r>
-        <w:rPr>
-          <w:rFonts w:asciiTheme="majorHAnsi" w:hAnsiTheme="majorHAnsi"/>
-          <w:i/>
-          <w:color w:val="1F497D" w:themeColor="text2"/>
-        </w:rPr>
-        <w:t>sms</w:t>
-      </w:r>
-      <w:proofErr w:type="spellEnd"/>
-      <w:r>
-        <w:rPr>
-          <w:rFonts w:asciiTheme="majorHAnsi" w:hAnsiTheme="majorHAnsi"/>
-          <w:i/>
-          <w:color w:val="1F497D" w:themeColor="text2"/>
-        </w:rPr>
-        <w:t xml:space="preserve"> gateway device)</w:t>
-      </w:r>
-    </w:p>
-    <w:p>
-      <w:pPr>
-        <w:pStyle w:val="Heading1"/>
-      </w:pPr>
-      <w:r>
-        <w:t>Logging:</w:t>
-      </w:r>
-    </w:p>
-    <w:p>
-      <w:pPr>
-        <w:rPr>
-          <w:rFonts w:asciiTheme="majorHAnsi" w:hAnsiTheme="majorHAnsi"/>
-        </w:rPr>
-      </w:pPr>
-      <w:r>
-        <w:rPr>
-          <w:rFonts w:asciiTheme="majorHAnsi" w:hAnsiTheme="majorHAnsi"/>
-        </w:rPr>
-        <w:t xml:space="preserve">Every </w:t>
-      </w:r>
-      <w:proofErr w:type="spellStart"/>
-      <w:r>
-        <w:rPr>
-          <w:rFonts w:asciiTheme="majorHAnsi" w:hAnsiTheme="majorHAnsi"/>
-        </w:rPr>
-        <w:t>Startup</w:t>
-      </w:r>
-      <w:proofErr w:type="spellEnd"/>
-      <w:r>
-        <w:rPr>
-          <w:rFonts w:asciiTheme="majorHAnsi" w:hAnsiTheme="majorHAnsi"/>
-        </w:rPr>
-        <w:t>/Stop to be logged</w:t>
-      </w:r>
-      <w:r>
-        <w:rPr>
-          <w:rFonts w:asciiTheme="majorHAnsi" w:hAnsiTheme="majorHAnsi"/>
-          <w:b/>
-          <w:color w:val="1F497D" w:themeColor="text2"/>
-        </w:rPr>
-        <w:t xml:space="preserve"> (DONE)</w:t>
-      </w:r>
-      <w:r>
-        <w:rPr>
-          <w:rFonts w:asciiTheme="majorHAnsi" w:hAnsiTheme="majorHAnsi"/>
-          <w:b/>
-          <w:color w:val="1F497D" w:themeColor="text2"/>
-        </w:rPr>
-        <w:t>,</w:t>
-      </w:r>
-      <w:r>
-        <w:rPr>
-          <w:rFonts w:asciiTheme="majorHAnsi" w:hAnsiTheme="majorHAnsi"/>
-          <w:color w:val="1F497D" w:themeColor="text2"/>
-        </w:rPr>
-        <w:t xml:space="preserve"> </w:t>
-      </w:r>
-      <w:r>
-        <w:rPr>
-          <w:rFonts w:asciiTheme="majorHAnsi" w:hAnsiTheme="majorHAnsi"/>
-        </w:rPr>
-        <w:t xml:space="preserve">every check of </w:t>
-      </w:r>
-      <w:proofErr w:type="spellStart"/>
-      <w:r>
-        <w:rPr>
-          <w:rFonts w:asciiTheme="majorHAnsi" w:hAnsiTheme="majorHAnsi"/>
-        </w:rPr>
-        <w:t>eMail</w:t>
-      </w:r>
-      <w:proofErr w:type="spellEnd"/>
-      <w:r>
-        <w:rPr>
-          <w:rFonts w:asciiTheme="majorHAnsi" w:hAnsiTheme="majorHAnsi"/>
-        </w:rPr>
-        <w:t xml:space="preserve"> to be </w:t>
-      </w:r>
-      <w:proofErr w:type="gramStart"/>
-      <w:r>
-        <w:rPr>
-          <w:rFonts w:asciiTheme="majorHAnsi" w:hAnsiTheme="majorHAnsi"/>
-        </w:rPr>
-        <w:t>logged</w:t>
-      </w:r>
-      <w:r>
-        <w:rPr>
-          <w:rFonts w:asciiTheme="majorHAnsi" w:hAnsiTheme="majorHAnsi"/>
-        </w:rPr>
-        <w:t xml:space="preserve"> </w:t>
-      </w:r>
-      <w:r>
-        <w:rPr>
-          <w:rFonts w:asciiTheme="majorHAnsi" w:hAnsiTheme="majorHAnsi"/>
-          <w:b/>
-          <w:color w:val="1F497D" w:themeColor="text2"/>
-        </w:rPr>
-        <w:t xml:space="preserve"> (</w:t>
-      </w:r>
-      <w:proofErr w:type="gramEnd"/>
-      <w:r>
-        <w:rPr>
-          <w:rFonts w:asciiTheme="majorHAnsi" w:hAnsiTheme="majorHAnsi"/>
-          <w:b/>
-          <w:color w:val="1F497D" w:themeColor="text2"/>
-        </w:rPr>
-        <w:t>DONE),</w:t>
-      </w:r>
-      <w:r>
-        <w:rPr>
-          <w:rFonts w:asciiTheme="majorHAnsi" w:hAnsiTheme="majorHAnsi"/>
-          <w:color w:val="1F497D" w:themeColor="text2"/>
-        </w:rPr>
-        <w:t xml:space="preserve"> </w:t>
-      </w:r>
-      <w:r>
-        <w:rPr>
-          <w:rFonts w:asciiTheme="majorHAnsi" w:hAnsiTheme="majorHAnsi"/>
-        </w:rPr>
-        <w:t xml:space="preserve"> </w:t>
-      </w:r>
-    </w:p>
-    <w:p>
-      <w:pPr>
-        <w:rPr>
-          <w:rFonts w:asciiTheme="majorHAnsi" w:hAnsiTheme="majorHAnsi"/>
-        </w:rPr>
-      </w:pPr>
-    </w:p>
-    <w:p>
-      <w:pPr>
-        <w:rPr>
-          <w:rFonts w:asciiTheme="majorHAnsi" w:hAnsiTheme="majorHAnsi"/>
-          <w:i/>
-        </w:rPr>
-      </w:pPr>
-      <w:r>
-        <w:rPr>
-          <w:rFonts w:asciiTheme="majorHAnsi" w:hAnsiTheme="majorHAnsi"/>
-        </w:rPr>
-        <w:t xml:space="preserve">If Service stopped abnormally </w:t>
-      </w:r>
-      <w:proofErr w:type="spellStart"/>
-      <w:r>
-        <w:rPr>
-          <w:rFonts w:asciiTheme="majorHAnsi" w:hAnsiTheme="majorHAnsi"/>
-        </w:rPr>
-        <w:t>eg</w:t>
-      </w:r>
-      <w:proofErr w:type="spellEnd"/>
-      <w:r>
-        <w:rPr>
-          <w:rFonts w:asciiTheme="majorHAnsi" w:hAnsiTheme="majorHAnsi"/>
-        </w:rPr>
-        <w:t xml:space="preserve"> Service killed, log entry to be made on next </w:t>
-      </w:r>
-      <w:proofErr w:type="spellStart"/>
-      <w:r>
-        <w:rPr>
-          <w:rFonts w:asciiTheme="majorHAnsi" w:hAnsiTheme="majorHAnsi"/>
-        </w:rPr>
-        <w:t>startup</w:t>
-      </w:r>
-      <w:proofErr w:type="spellEnd"/>
-      <w:r>
-        <w:rPr>
-          <w:rFonts w:asciiTheme="majorHAnsi" w:hAnsiTheme="majorHAnsi"/>
-        </w:rPr>
-        <w:t xml:space="preserve"> </w:t>
-      </w:r>
-      <w:r>
-        <w:rPr>
-          <w:rFonts w:asciiTheme="majorHAnsi" w:hAnsiTheme="majorHAnsi"/>
-          <w:b/>
-          <w:color w:val="1F497D" w:themeColor="text2"/>
-        </w:rPr>
-        <w:t>(DONE)</w:t>
-      </w:r>
-      <w:r>
-        <w:rPr>
-          <w:rFonts w:asciiTheme="majorHAnsi" w:hAnsiTheme="majorHAnsi"/>
-          <w:b/>
-          <w:color w:val="1F497D" w:themeColor="text2"/>
-        </w:rPr>
-        <w:t xml:space="preserve"> </w:t>
-      </w:r>
-      <w:r>
-        <w:rPr>
-          <w:rFonts w:asciiTheme="majorHAnsi" w:hAnsiTheme="majorHAnsi"/>
-          <w:i/>
-          <w:color w:val="1F497D" w:themeColor="text2"/>
-        </w:rPr>
-        <w:t xml:space="preserve">(every service start/stop, a log entry always </w:t>
-      </w:r>
-      <w:proofErr w:type="spellStart"/>
-      <w:r>
-        <w:rPr>
-          <w:rFonts w:asciiTheme="majorHAnsi" w:hAnsiTheme="majorHAnsi"/>
-          <w:i/>
-          <w:color w:val="1F497D" w:themeColor="text2"/>
-        </w:rPr>
-        <w:t>comenched</w:t>
-      </w:r>
-      <w:proofErr w:type="spellEnd"/>
-      <w:r>
-        <w:rPr>
-          <w:rFonts w:asciiTheme="majorHAnsi" w:hAnsiTheme="majorHAnsi"/>
-          <w:i/>
-          <w:color w:val="1F497D" w:themeColor="text2"/>
-        </w:rPr>
-        <w:t>)</w:t>
+        <w:t>(every service start/stop, a log entry always comenched)</w:t>
       </w:r>
     </w:p>
     <w:p>
@@ -1202,49 +1178,7 @@
           <w:rFonts w:asciiTheme="majorHAnsi" w:hAnsiTheme="majorHAnsi"/>
         </w:rPr>
         <w:tab/>
-        <w:t xml:space="preserve">Time, Date High level of information captured for Each and every action / code step, </w:t>
-      </w:r>
-      <w:proofErr w:type="spellStart"/>
-      <w:r>
-        <w:rPr>
-          <w:rFonts w:asciiTheme="majorHAnsi" w:hAnsiTheme="majorHAnsi"/>
-        </w:rPr>
-        <w:t>eMail</w:t>
-      </w:r>
-      <w:proofErr w:type="spellEnd"/>
-      <w:r>
-        <w:rPr>
-          <w:rFonts w:asciiTheme="majorHAnsi" w:hAnsiTheme="majorHAnsi"/>
-        </w:rPr>
-        <w:t xml:space="preserve"> account, Sender, Subject, Body, Mobile Number, SMS, </w:t>
-      </w:r>
-      <w:proofErr w:type="gramStart"/>
-      <w:r>
-        <w:rPr>
-          <w:rFonts w:asciiTheme="majorHAnsi" w:hAnsiTheme="majorHAnsi"/>
-        </w:rPr>
-        <w:t>Outcome</w:t>
-      </w:r>
-      <w:proofErr w:type="gramEnd"/>
-      <w:r>
-        <w:rPr>
-          <w:rFonts w:asciiTheme="majorHAnsi" w:hAnsiTheme="majorHAnsi"/>
-        </w:rPr>
-        <w:t xml:space="preserve"> </w:t>
-      </w:r>
-      <w:proofErr w:type="spellStart"/>
-      <w:r>
-        <w:rPr>
-          <w:rFonts w:asciiTheme="majorHAnsi" w:hAnsiTheme="majorHAnsi"/>
-        </w:rPr>
-        <w:t>eg</w:t>
-      </w:r>
-      <w:proofErr w:type="spellEnd"/>
-      <w:r>
-        <w:rPr>
-          <w:rFonts w:asciiTheme="majorHAnsi" w:hAnsiTheme="majorHAnsi"/>
-        </w:rPr>
-        <w:t xml:space="preserve"> move to next step</w:t>
+        <w:t>Time, Date High level of information captured for Each and every action / code step, eMail account, Sender, Subject, Body, Mobile Number, SMS, Outcome eg move to next step</w:t>
       </w:r>
       <w:r>
         <w:rPr>
@@ -1274,7 +1208,6 @@
         <w:pStyle w:val="Heading1"/>
       </w:pPr>
       <w:r>
-        <w:lastRenderedPageBreak/>
         <w:t>Log review</w:t>
       </w:r>
     </w:p>
@@ -1313,23 +1246,7 @@
           <w:rFonts w:asciiTheme="majorHAnsi" w:hAnsiTheme="majorHAnsi"/>
           <w:color w:val="002060"/>
         </w:rPr>
-        <w:t xml:space="preserve">see this, I was thought that the Windows Event Viewer already </w:t>
-      </w:r>
-      <w:proofErr w:type="spellStart"/>
-      <w:r>
-        <w:rPr>
-          <w:rFonts w:asciiTheme="majorHAnsi" w:hAnsiTheme="majorHAnsi"/>
-          <w:color w:val="002060"/>
-        </w:rPr>
-        <w:t>suitted</w:t>
-      </w:r>
-      <w:proofErr w:type="spellEnd"/>
-      <w:r>
-        <w:rPr>
-          <w:rFonts w:asciiTheme="majorHAnsi" w:hAnsiTheme="majorHAnsi"/>
-          <w:color w:val="002060"/>
-        </w:rPr>
-        <w:t xml:space="preserve"> for this features. Will confirm you first whether we still need it to complement Windows Event Viewer.</w:t>
+        <w:t>see this, I was thought that the Windows Event Viewer already suitted for this features. Will confirm you first whether we still need it to complement Windows Event Viewer.</w:t>
       </w:r>
       <w:r>
         <w:rPr>
@@ -1454,19 +1371,11 @@
           <w:rFonts w:asciiTheme="majorHAnsi" w:hAnsiTheme="majorHAnsi"/>
         </w:rPr>
       </w:pPr>
-      <w:proofErr w:type="spellStart"/>
-      <w:r>
-        <w:rPr>
-          <w:rFonts w:asciiTheme="majorHAnsi" w:hAnsiTheme="majorHAnsi"/>
-        </w:rPr>
-        <w:t>eMail</w:t>
-      </w:r>
-      <w:proofErr w:type="spellEnd"/>
-      <w:r>
-        <w:rPr>
-          <w:rFonts w:asciiTheme="majorHAnsi" w:hAnsiTheme="majorHAnsi"/>
-        </w:rPr>
-        <w:t xml:space="preserve"> account</w:t>
+      <w:r>
+        <w:rPr>
+          <w:rFonts w:asciiTheme="majorHAnsi" w:hAnsiTheme="majorHAnsi"/>
+        </w:rPr>
+        <w:t>eMail account</w:t>
       </w:r>
       <w:r>
         <w:rPr>
@@ -1504,6 +1413,64 @@
         </w:rPr>
         <w:t>SMS</w:t>
       </w:r>
+      <w:r>
+        <w:rPr>
+          <w:rFonts w:asciiTheme="majorHAnsi" w:hAnsiTheme="majorHAnsi"/>
+          <w:lang w:val="id-ID"/>
+        </w:rPr>
+        <w:t xml:space="preserve">. </w:t>
+      </w:r>
+      <w:r>
+        <w:rPr>
+          <w:rFonts w:asciiTheme="majorHAnsi" w:hAnsiTheme="majorHAnsi"/>
+          <w:i/>
+          <w:lang w:val="id-ID"/>
+        </w:rPr>
+        <w:t xml:space="preserve">This is sms being sent, </w:t>
+      </w:r>
+      <w:r>
+        <w:rPr>
+          <w:rFonts w:asciiTheme="majorHAnsi" w:hAnsiTheme="majorHAnsi"/>
+          <w:i/>
+          <w:lang w:val="id-ID"/>
+        </w:rPr>
+        <w:t>using the pattern : “</w:t>
+      </w:r>
+      <w:r>
+        <w:rPr>
+          <w:rFonts w:ascii="Consolas" w:hAnsi="Consolas" w:cs="Consolas"/>
+          <w:color w:val="A31515"/>
+          <w:sz w:val="19"/>
+          <w:szCs w:val="19"/>
+          <w:highlight w:val="white"/>
+          <w:lang w:val="id-ID"/>
+        </w:rPr>
+        <w:t>Inserting email to inbox table</w:t>
+      </w:r>
+      <w:r>
+        <w:rPr>
+          <w:rFonts w:asciiTheme="majorHAnsi" w:hAnsiTheme="majorHAnsi"/>
+          <w:i/>
+          <w:lang w:val="id-ID"/>
+        </w:rPr>
+        <w:t>”.</w:t>
+      </w:r>
+      <w:r>
+        <w:rPr>
+          <w:rFonts w:asciiTheme="majorHAnsi" w:hAnsiTheme="majorHAnsi"/>
+          <w:i/>
+          <w:lang w:val="id-ID"/>
+        </w:rPr>
+        <w:t xml:space="preserve"> </w:t>
+      </w:r>
+      <w:r>
+        <w:rPr>
+          <w:rFonts w:asciiTheme="majorHAnsi" w:hAnsiTheme="majorHAnsi"/>
+          <w:b/>
+          <w:lang w:val="id-ID"/>
+        </w:rPr>
+        <w:t>DONE</w:t>
+      </w:r>
     </w:p>
     <w:p>
       <w:pPr>
@@ -1525,8 +1492,64 @@
         </w:rPr>
         <w:t>Subject</w:t>
       </w:r>
-      <w:bookmarkStart w:id="0" w:name="_GoBack"/>
-      <w:bookmarkEnd w:id="0"/>
+      <w:r>
+        <w:rPr>
+          <w:rFonts w:asciiTheme="majorHAnsi" w:hAnsiTheme="majorHAnsi"/>
+          <w:lang w:val="id-ID"/>
+        </w:rPr>
+        <w:t xml:space="preserve">. </w:t>
+      </w:r>
+      <w:r>
+        <w:rPr>
+          <w:rFonts w:asciiTheme="majorHAnsi" w:hAnsiTheme="majorHAnsi"/>
+          <w:i/>
+          <w:lang w:val="id-ID"/>
+        </w:rPr>
+        <w:t>This is all email being received, it’s in Inbox. But will be integrated to be in Log also</w:t>
+      </w:r>
+      <w:r>
+        <w:rPr>
+          <w:rFonts w:asciiTheme="majorHAnsi" w:hAnsiTheme="majorHAnsi"/>
+          <w:i/>
+          <w:lang w:val="id-ID"/>
+        </w:rPr>
+        <w:t xml:space="preserve"> for easier query. Using the pattern : “</w:t>
+      </w:r>
+      <w:r>
+        <w:rPr>
+          <w:rFonts w:ascii="Consolas" w:hAnsi="Consolas" w:cs="Consolas"/>
+          <w:color w:val="A31515"/>
+          <w:sz w:val="19"/>
+          <w:szCs w:val="19"/>
+          <w:highlight w:val="white"/>
+          <w:lang w:val="id-ID"/>
+        </w:rPr>
+        <w:t>Sending SMS. Content :</w:t>
+      </w:r>
+      <w:r>
+        <w:rPr>
+          <w:rFonts w:asciiTheme="majorHAnsi" w:hAnsiTheme="majorHAnsi"/>
+          <w:i/>
+          <w:lang w:val="id-ID"/>
+        </w:rPr>
+        <w:t>”</w:t>
+      </w:r>
+      <w:r>
+        <w:rPr>
+          <w:rFonts w:asciiTheme="majorHAnsi" w:hAnsiTheme="majorHAnsi"/>
+          <w:i/>
+          <w:lang w:val="id-ID"/>
+        </w:rPr>
+        <w:t xml:space="preserve"> </w:t>
+      </w:r>
+      <w:r>
+        <w:rPr>
+          <w:rFonts w:asciiTheme="majorHAnsi" w:hAnsiTheme="majorHAnsi"/>
+          <w:b/>
+          <w:lang w:val="id-ID"/>
+        </w:rPr>
+        <w:t>DONE</w:t>
+      </w:r>
     </w:p>
     <w:p>
       <w:pPr>
@@ -1547,6 +1570,7 @@
         <w:ind w:left="1134" w:hanging="1134"/>
         <w:rPr>
           <w:rFonts w:asciiTheme="majorHAnsi" w:hAnsiTheme="majorHAnsi"/>
+          <w:lang w:val="id-ID"/>
         </w:rPr>
       </w:pPr>
       <w:r>
@@ -1554,6 +1578,21 @@
           <w:rFonts w:asciiTheme="majorHAnsi" w:hAnsiTheme="majorHAnsi"/>
         </w:rPr>
         <w:t>Or combination of above</w:t>
+      </w:r>
+      <w:r>
+        <w:rPr>
+          <w:rFonts w:asciiTheme="majorHAnsi" w:hAnsiTheme="majorHAnsi"/>
+          <w:lang w:val="id-ID"/>
+        </w:rPr>
+        <w:t xml:space="preserve"> </w:t>
+      </w:r>
+      <w:r>
+        <w:rPr>
+          <w:rFonts w:asciiTheme="majorHAnsi" w:hAnsiTheme="majorHAnsi"/>
+          <w:b/>
+          <w:lang w:val="id-ID"/>
+        </w:rPr>
+        <w:t>DONE</w:t>
       </w:r>
     </w:p>
     <w:p>

</xml_diff>